<commit_message>
Update to the writeup
</commit_message>
<xml_diff>
--- a/lab1/lab4-writeup.docx
+++ b/lab1/lab4-writeup.docx
@@ -71,13 +71,15 @@
           <w:rFonts w:ascii="Times New Roman" w:hAnsi="Times New Roman" w:cs="Times New Roman"/>
           <w:sz w:val="24"/>
           <w:szCs w:val="24"/>
-        </w:rPr>
-      </w:pPr>
-      <w:r>
-        <w:rPr>
-          <w:rFonts w:ascii="Times New Roman" w:hAnsi="Times New Roman" w:cs="Times New Roman"/>
-          <w:sz w:val="24"/>
-          <w:szCs w:val="24"/>
+          <w:lang w:val="en-US"/>
+        </w:rPr>
+      </w:pPr>
+      <w:r>
+        <w:rPr>
+          <w:rFonts w:ascii="Times New Roman" w:hAnsi="Times New Roman" w:cs="Times New Roman"/>
+          <w:sz w:val="24"/>
+          <w:szCs w:val="24"/>
+          <w:lang w:val="en-US"/>
         </w:rPr>
         <w:t>1. Phrase structure trees</w:t>
       </w:r>
@@ -131,7 +133,6 @@
         <w:t xml:space="preserve">For drawing the trees I used software called </w:t>
       </w:r>
       <w:hyperlink r:id="rId7" w:history="1">
-        <w:proofErr w:type="spellStart"/>
         <w:r>
           <w:rPr>
             <w:rStyle w:val="Hyperlink"/>
@@ -142,7 +143,6 @@
           </w:rPr>
           <w:t>TreeForm</w:t>
         </w:r>
-        <w:proofErr w:type="spellEnd"/>
       </w:hyperlink>
       <w:r>
         <w:rPr>
@@ -160,29 +160,8 @@
           <w:szCs w:val="24"/>
           <w:lang w:val="en-US"/>
         </w:rPr>
-        <w:t xml:space="preserve">syntax a few years ago. I have also received permission in this class to use it. I decided to disregard sentence-final punctuation in my examples, as per the examples in the presentation, but if needed, I can edit it in (and from the </w:t>
-      </w:r>
-      <w:proofErr w:type="spellStart"/>
-      <w:r>
-        <w:rPr>
-          <w:rFonts w:ascii="Times New Roman" w:hAnsi="Times New Roman" w:cs="Times New Roman"/>
-          <w:sz w:val="24"/>
-          <w:szCs w:val="24"/>
-          <w:lang w:val="en-US"/>
-        </w:rPr>
-        <w:t>gfud</w:t>
-      </w:r>
-      <w:proofErr w:type="spellEnd"/>
-      <w:r>
-        <w:rPr>
-          <w:rFonts w:ascii="Times New Roman" w:hAnsi="Times New Roman" w:cs="Times New Roman"/>
-          <w:sz w:val="24"/>
-          <w:szCs w:val="24"/>
-          <w:lang w:val="en-US"/>
-        </w:rPr>
-        <w:t xml:space="preserve"> trees I can see that for that I need to have an </w:t>
-      </w:r>
-      <w:proofErr w:type="spellStart"/>
+        <w:t xml:space="preserve">syntax a few years ago. I have also received permission in this class to use it. I decided to disregard sentence-final punctuation in my examples, as per the examples in the presentation, but if needed, I can edit it in (and from the gfud trees I can see that for that I need to have an </w:t>
+      </w:r>
       <w:r>
         <w:rPr>
           <w:rFonts w:ascii="Times New Roman" w:hAnsi="Times New Roman" w:cs="Times New Roman"/>
@@ -192,9 +171,17 @@
           <w:szCs w:val="24"/>
           <w:lang w:val="en-US"/>
         </w:rPr>
-        <w:t>Utt</w:t>
-      </w:r>
-      <w:proofErr w:type="spellEnd"/>
+        <w:t xml:space="preserve">Utt </w:t>
+      </w:r>
+      <w:r>
+        <w:rPr>
+          <w:rFonts w:ascii="Times New Roman" w:hAnsi="Times New Roman" w:cs="Times New Roman"/>
+          <w:sz w:val="24"/>
+          <w:szCs w:val="24"/>
+          <w:lang w:val="en-US"/>
+        </w:rPr>
+        <w:t xml:space="preserve">node with another </w:t>
+      </w:r>
       <w:r>
         <w:rPr>
           <w:rFonts w:ascii="Times New Roman" w:hAnsi="Times New Roman" w:cs="Times New Roman"/>
@@ -204,18 +191,17 @@
           <w:szCs w:val="24"/>
           <w:lang w:val="en-US"/>
         </w:rPr>
-        <w:t xml:space="preserve"> </w:t>
-      </w:r>
-      <w:r>
-        <w:rPr>
-          <w:rFonts w:ascii="Times New Roman" w:hAnsi="Times New Roman" w:cs="Times New Roman"/>
-          <w:sz w:val="24"/>
-          <w:szCs w:val="24"/>
-          <w:lang w:val="en-US"/>
-        </w:rPr>
-        <w:t xml:space="preserve">node with another </w:t>
-      </w:r>
-      <w:proofErr w:type="spellStart"/>
+        <w:t xml:space="preserve">Utt -&gt; S </w:t>
+      </w:r>
+      <w:r>
+        <w:rPr>
+          <w:rFonts w:ascii="Times New Roman" w:hAnsi="Times New Roman" w:cs="Times New Roman"/>
+          <w:sz w:val="24"/>
+          <w:szCs w:val="24"/>
+          <w:lang w:val="en-US"/>
+        </w:rPr>
+        <w:t xml:space="preserve">and </w:t>
+      </w:r>
       <w:r>
         <w:rPr>
           <w:rFonts w:ascii="Times New Roman" w:hAnsi="Times New Roman" w:cs="Times New Roman"/>
@@ -225,52 +211,7 @@
           <w:szCs w:val="24"/>
           <w:lang w:val="en-US"/>
         </w:rPr>
-        <w:t>Utt</w:t>
-      </w:r>
-      <w:proofErr w:type="spellEnd"/>
-      <w:r>
-        <w:rPr>
-          <w:rFonts w:ascii="Times New Roman" w:hAnsi="Times New Roman" w:cs="Times New Roman"/>
-          <w:i/>
-          <w:iCs/>
-          <w:sz w:val="24"/>
-          <w:szCs w:val="24"/>
-          <w:lang w:val="en-US"/>
-        </w:rPr>
-        <w:t xml:space="preserve"> -&gt; S </w:t>
-      </w:r>
-      <w:r>
-        <w:rPr>
-          <w:rFonts w:ascii="Times New Roman" w:hAnsi="Times New Roman" w:cs="Times New Roman"/>
-          <w:sz w:val="24"/>
-          <w:szCs w:val="24"/>
-          <w:lang w:val="en-US"/>
-        </w:rPr>
-        <w:t xml:space="preserve">and </w:t>
-      </w:r>
-      <w:proofErr w:type="spellStart"/>
-      <w:r>
-        <w:rPr>
-          <w:rFonts w:ascii="Times New Roman" w:hAnsi="Times New Roman" w:cs="Times New Roman"/>
-          <w:i/>
-          <w:iCs/>
-          <w:sz w:val="24"/>
-          <w:szCs w:val="24"/>
-          <w:lang w:val="en-US"/>
-        </w:rPr>
-        <w:t>Punct</w:t>
-      </w:r>
-      <w:proofErr w:type="spellEnd"/>
-      <w:r>
-        <w:rPr>
-          <w:rFonts w:ascii="Times New Roman" w:hAnsi="Times New Roman" w:cs="Times New Roman"/>
-          <w:i/>
-          <w:iCs/>
-          <w:sz w:val="24"/>
-          <w:szCs w:val="24"/>
-          <w:lang w:val="en-US"/>
-        </w:rPr>
-        <w:t xml:space="preserve"> </w:t>
+        <w:t xml:space="preserve">Punct </w:t>
       </w:r>
       <w:r>
         <w:rPr>
@@ -288,27 +229,7 @@
           <w:szCs w:val="24"/>
           <w:lang w:val="en-US"/>
         </w:rPr>
-        <w:t xml:space="preserve">Some decisions I made while making the trees will be discussed when they are compared to the </w:t>
-      </w:r>
-      <w:proofErr w:type="spellStart"/>
-      <w:r>
-        <w:rPr>
-          <w:rFonts w:ascii="Times New Roman" w:hAnsi="Times New Roman" w:cs="Times New Roman"/>
-          <w:sz w:val="24"/>
-          <w:szCs w:val="24"/>
-          <w:lang w:val="en-US"/>
-        </w:rPr>
-        <w:t>gfud</w:t>
-      </w:r>
-      <w:proofErr w:type="spellEnd"/>
-      <w:r>
-        <w:rPr>
-          <w:rFonts w:ascii="Times New Roman" w:hAnsi="Times New Roman" w:cs="Times New Roman"/>
-          <w:sz w:val="24"/>
-          <w:szCs w:val="24"/>
-          <w:lang w:val="en-US"/>
-        </w:rPr>
-        <w:t xml:space="preserve"> generated trees.</w:t>
+        <w:t>Some decisions I made while making the trees will be discussed when they are compared to the gfud generated trees.</w:t>
       </w:r>
     </w:p>
     <w:p>
@@ -1088,149 +1009,29 @@
           <w:szCs w:val="24"/>
           <w:lang w:val="en-US"/>
         </w:rPr>
-        <w:t xml:space="preserve">uantitatively, I first tries to use non-POS tagged sentences, which turned out to be a disaster, with hardly anything properly marked and attached, as the grammar does not include a lexicon that would account for most of the vocabulary in the sentences. Instead, I used the files that had the POS tags (which I luckily annotated in the text files with the translations, before transforming them to </w:t>
-      </w:r>
-      <w:proofErr w:type="spellStart"/>
-      <w:r>
-        <w:rPr>
-          <w:rFonts w:ascii="Times New Roman" w:hAnsi="Times New Roman" w:cs="Times New Roman"/>
-          <w:sz w:val="24"/>
-          <w:szCs w:val="24"/>
-          <w:lang w:val="en-US"/>
-        </w:rPr>
-        <w:t>conllu</w:t>
-      </w:r>
-      <w:proofErr w:type="spellEnd"/>
-      <w:r>
-        <w:rPr>
-          <w:rFonts w:ascii="Times New Roman" w:hAnsi="Times New Roman" w:cs="Times New Roman"/>
-          <w:sz w:val="24"/>
-          <w:szCs w:val="24"/>
-          <w:lang w:val="en-US"/>
-        </w:rPr>
-        <w:t xml:space="preserve"> files in the previous week’s assignment). All of the </w:t>
-      </w:r>
-      <w:proofErr w:type="spellStart"/>
-      <w:r>
-        <w:rPr>
-          <w:rFonts w:ascii="Times New Roman" w:hAnsi="Times New Roman" w:cs="Times New Roman"/>
-          <w:sz w:val="24"/>
-          <w:szCs w:val="24"/>
-          <w:lang w:val="en-US"/>
-        </w:rPr>
-        <w:t>gfud</w:t>
-      </w:r>
-      <w:proofErr w:type="spellEnd"/>
-      <w:r>
-        <w:rPr>
-          <w:rFonts w:ascii="Times New Roman" w:hAnsi="Times New Roman" w:cs="Times New Roman"/>
-          <w:sz w:val="24"/>
-          <w:szCs w:val="24"/>
-          <w:lang w:val="en-US"/>
-        </w:rPr>
-        <w:t xml:space="preserve"> elements were done on </w:t>
-      </w:r>
-      <w:proofErr w:type="spellStart"/>
-      <w:r>
-        <w:rPr>
-          <w:rFonts w:ascii="Times New Roman" w:hAnsi="Times New Roman" w:cs="Times New Roman"/>
-          <w:sz w:val="24"/>
-          <w:szCs w:val="24"/>
-          <w:lang w:val="en-US"/>
-        </w:rPr>
-        <w:t>eduserv</w:t>
-      </w:r>
-      <w:proofErr w:type="spellEnd"/>
-      <w:r>
-        <w:rPr>
-          <w:rFonts w:ascii="Times New Roman" w:hAnsi="Times New Roman" w:cs="Times New Roman"/>
-          <w:sz w:val="24"/>
-          <w:szCs w:val="24"/>
-          <w:lang w:val="en-US"/>
-        </w:rPr>
-        <w:t>, as I am unable to get a working version of the tool locally; I also had to use the solution that I previously shared in the program Discord so as not to get errors caused by encoding.</w:t>
-      </w:r>
-    </w:p>
-    <w:p>
-      <w:pPr>
-        <w:spacing w:after="0" w:line="360" w:lineRule="auto"/>
-        <w:ind w:firstLine="709"/>
-        <w:jc w:val="both"/>
-        <w:rPr>
-          <w:rFonts w:ascii="Times New Roman" w:hAnsi="Times New Roman" w:cs="Times New Roman"/>
-          <w:sz w:val="24"/>
-          <w:szCs w:val="24"/>
-          <w:lang w:val="en-US"/>
-        </w:rPr>
-      </w:pPr>
-      <w:r>
-        <w:rPr>
-          <w:rFonts w:ascii="Times New Roman" w:hAnsi="Times New Roman" w:cs="Times New Roman"/>
-          <w:sz w:val="24"/>
-          <w:szCs w:val="24"/>
-          <w:lang w:val="en-US"/>
-        </w:rPr>
-        <w:t xml:space="preserve">I first used </w:t>
-      </w:r>
-      <w:proofErr w:type="spellStart"/>
-      <w:r>
-        <w:rPr>
-          <w:rFonts w:ascii="Times New Roman" w:hAnsi="Times New Roman" w:cs="Times New Roman"/>
-          <w:sz w:val="24"/>
-          <w:szCs w:val="24"/>
-          <w:lang w:val="en-US"/>
-        </w:rPr>
-        <w:t>gfud</w:t>
-      </w:r>
-      <w:proofErr w:type="spellEnd"/>
-      <w:r>
-        <w:rPr>
-          <w:rFonts w:ascii="Times New Roman" w:hAnsi="Times New Roman" w:cs="Times New Roman"/>
-          <w:sz w:val="24"/>
-          <w:szCs w:val="24"/>
-          <w:lang w:val="en-US"/>
-        </w:rPr>
-        <w:t xml:space="preserve"> to create a </w:t>
-      </w:r>
-      <w:proofErr w:type="spellStart"/>
-      <w:r>
-        <w:rPr>
-          <w:rFonts w:ascii="Times New Roman" w:hAnsi="Times New Roman" w:cs="Times New Roman"/>
-          <w:sz w:val="24"/>
-          <w:szCs w:val="24"/>
-          <w:lang w:val="en-US"/>
-        </w:rPr>
-        <w:t>conllu</w:t>
-      </w:r>
-      <w:proofErr w:type="spellEnd"/>
-      <w:r>
-        <w:rPr>
-          <w:rFonts w:ascii="Times New Roman" w:hAnsi="Times New Roman" w:cs="Times New Roman"/>
-          <w:sz w:val="24"/>
-          <w:szCs w:val="24"/>
-          <w:lang w:val="en-US"/>
-        </w:rPr>
-        <w:t xml:space="preserve"> file containing the parses based on </w:t>
-      </w:r>
-      <w:proofErr w:type="spellStart"/>
-      <w:r>
-        <w:rPr>
-          <w:rFonts w:ascii="Times New Roman" w:hAnsi="Times New Roman" w:cs="Times New Roman"/>
-          <w:sz w:val="24"/>
-          <w:szCs w:val="24"/>
-          <w:lang w:val="en-US"/>
-        </w:rPr>
-        <w:t>English.dbnf</w:t>
-      </w:r>
-      <w:proofErr w:type="spellEnd"/>
-      <w:r>
-        <w:rPr>
-          <w:rFonts w:ascii="Times New Roman" w:hAnsi="Times New Roman" w:cs="Times New Roman"/>
-          <w:sz w:val="24"/>
-          <w:szCs w:val="24"/>
-          <w:lang w:val="en-US"/>
-        </w:rPr>
-        <w:t xml:space="preserve">. This meant running the following command: </w:t>
+        <w:t>uantitatively, I first tries to use non-POS tagged sentences, which turned out to be a disaster, with hardly anything properly marked and attached, as the grammar does not include a lexicon that would account for most of the vocabulary in the sentences. Instead, I used the files that had the POS tags (which I luckily annotated in the text files with the translations, before transforming them to conllu files in the previous week’s assignment). All of the gfud elements were done on eduserv, as I am unable to get a working version of the tool locally; I also had to use the solution that I previously shared in the program Discord so as not to get errors caused by encoding.</w:t>
+      </w:r>
+    </w:p>
+    <w:p>
+      <w:pPr>
+        <w:spacing w:after="0" w:line="360" w:lineRule="auto"/>
+        <w:ind w:firstLine="709"/>
+        <w:jc w:val="both"/>
+        <w:rPr>
+          <w:rFonts w:ascii="Times New Roman" w:hAnsi="Times New Roman" w:cs="Times New Roman"/>
+          <w:sz w:val="24"/>
+          <w:szCs w:val="24"/>
+          <w:lang w:val="en-US"/>
+        </w:rPr>
+      </w:pPr>
+      <w:r>
+        <w:rPr>
+          <w:rFonts w:ascii="Times New Roman" w:hAnsi="Times New Roman" w:cs="Times New Roman"/>
+          <w:sz w:val="24"/>
+          <w:szCs w:val="24"/>
+          <w:lang w:val="en-US"/>
+        </w:rPr>
+        <w:t xml:space="preserve">I first used gfud to create a conllu file containing the parses based on English.dbnf. This meant running the following command: </w:t>
       </w:r>
       <w:r>
         <w:rPr>
@@ -1241,9 +1042,17 @@
           <w:szCs w:val="24"/>
           <w:lang w:val="en-US"/>
         </w:rPr>
-        <w:t xml:space="preserve">cat comp-syntax-corpus-english.txt | </w:t>
-      </w:r>
-      <w:proofErr w:type="spellStart"/>
+        <w:t>cat comp-syntax-corpus-english.txt | gfud dbnf English.dbnf Utt &gt; my_english.conllu</w:t>
+      </w:r>
+      <w:r>
+        <w:rPr>
+          <w:rFonts w:ascii="Times New Roman" w:hAnsi="Times New Roman" w:cs="Times New Roman"/>
+          <w:sz w:val="24"/>
+          <w:szCs w:val="24"/>
+          <w:lang w:val="en-US"/>
+        </w:rPr>
+        <w:t xml:space="preserve"> and then evaluating the created file against my hand-annotated conllu file from last week: </w:t>
+      </w:r>
       <w:r>
         <w:rPr>
           <w:rFonts w:ascii="Times New Roman" w:hAnsi="Times New Roman" w:cs="Times New Roman"/>
@@ -1253,9 +1062,8 @@
           <w:szCs w:val="24"/>
           <w:lang w:val="en-US"/>
         </w:rPr>
-        <w:t>gfud</w:t>
-      </w:r>
-      <w:proofErr w:type="spellEnd"/>
+        <w:t>gfud eval macro LAS english.conllu my_english.conllu</w:t>
+      </w:r>
       <w:r>
         <w:rPr>
           <w:rFonts w:ascii="Times New Roman" w:hAnsi="Times New Roman" w:cs="Times New Roman"/>
@@ -1265,192 +1073,6 @@
           <w:szCs w:val="24"/>
           <w:lang w:val="en-US"/>
         </w:rPr>
-        <w:t xml:space="preserve"> </w:t>
-      </w:r>
-      <w:proofErr w:type="spellStart"/>
-      <w:r>
-        <w:rPr>
-          <w:rFonts w:ascii="Times New Roman" w:hAnsi="Times New Roman" w:cs="Times New Roman"/>
-          <w:i/>
-          <w:iCs/>
-          <w:sz w:val="24"/>
-          <w:szCs w:val="24"/>
-          <w:lang w:val="en-US"/>
-        </w:rPr>
-        <w:t>dbnf</w:t>
-      </w:r>
-      <w:proofErr w:type="spellEnd"/>
-      <w:r>
-        <w:rPr>
-          <w:rFonts w:ascii="Times New Roman" w:hAnsi="Times New Roman" w:cs="Times New Roman"/>
-          <w:i/>
-          <w:iCs/>
-          <w:sz w:val="24"/>
-          <w:szCs w:val="24"/>
-          <w:lang w:val="en-US"/>
-        </w:rPr>
-        <w:t xml:space="preserve"> </w:t>
-      </w:r>
-      <w:proofErr w:type="spellStart"/>
-      <w:r>
-        <w:rPr>
-          <w:rFonts w:ascii="Times New Roman" w:hAnsi="Times New Roman" w:cs="Times New Roman"/>
-          <w:i/>
-          <w:iCs/>
-          <w:sz w:val="24"/>
-          <w:szCs w:val="24"/>
-          <w:lang w:val="en-US"/>
-        </w:rPr>
-        <w:t>English.dbnf</w:t>
-      </w:r>
-      <w:proofErr w:type="spellEnd"/>
-      <w:r>
-        <w:rPr>
-          <w:rFonts w:ascii="Times New Roman" w:hAnsi="Times New Roman" w:cs="Times New Roman"/>
-          <w:i/>
-          <w:iCs/>
-          <w:sz w:val="24"/>
-          <w:szCs w:val="24"/>
-          <w:lang w:val="en-US"/>
-        </w:rPr>
-        <w:t xml:space="preserve"> </w:t>
-      </w:r>
-      <w:proofErr w:type="spellStart"/>
-      <w:r>
-        <w:rPr>
-          <w:rFonts w:ascii="Times New Roman" w:hAnsi="Times New Roman" w:cs="Times New Roman"/>
-          <w:i/>
-          <w:iCs/>
-          <w:sz w:val="24"/>
-          <w:szCs w:val="24"/>
-          <w:lang w:val="en-US"/>
-        </w:rPr>
-        <w:t>Utt</w:t>
-      </w:r>
-      <w:proofErr w:type="spellEnd"/>
-      <w:r>
-        <w:rPr>
-          <w:rFonts w:ascii="Times New Roman" w:hAnsi="Times New Roman" w:cs="Times New Roman"/>
-          <w:i/>
-          <w:iCs/>
-          <w:sz w:val="24"/>
-          <w:szCs w:val="24"/>
-          <w:lang w:val="en-US"/>
-        </w:rPr>
-        <w:t xml:space="preserve"> &gt; </w:t>
-      </w:r>
-      <w:proofErr w:type="spellStart"/>
-      <w:r>
-        <w:rPr>
-          <w:rFonts w:ascii="Times New Roman" w:hAnsi="Times New Roman" w:cs="Times New Roman"/>
-          <w:i/>
-          <w:iCs/>
-          <w:sz w:val="24"/>
-          <w:szCs w:val="24"/>
-          <w:lang w:val="en-US"/>
-        </w:rPr>
-        <w:t>my_english.conllu</w:t>
-      </w:r>
-      <w:proofErr w:type="spellEnd"/>
-      <w:r>
-        <w:rPr>
-          <w:rFonts w:ascii="Times New Roman" w:hAnsi="Times New Roman" w:cs="Times New Roman"/>
-          <w:sz w:val="24"/>
-          <w:szCs w:val="24"/>
-          <w:lang w:val="en-US"/>
-        </w:rPr>
-        <w:t xml:space="preserve"> and then evaluating the created file against my hand-annotated </w:t>
-      </w:r>
-      <w:proofErr w:type="spellStart"/>
-      <w:r>
-        <w:rPr>
-          <w:rFonts w:ascii="Times New Roman" w:hAnsi="Times New Roman" w:cs="Times New Roman"/>
-          <w:sz w:val="24"/>
-          <w:szCs w:val="24"/>
-          <w:lang w:val="en-US"/>
-        </w:rPr>
-        <w:t>conllu</w:t>
-      </w:r>
-      <w:proofErr w:type="spellEnd"/>
-      <w:r>
-        <w:rPr>
-          <w:rFonts w:ascii="Times New Roman" w:hAnsi="Times New Roman" w:cs="Times New Roman"/>
-          <w:sz w:val="24"/>
-          <w:szCs w:val="24"/>
-          <w:lang w:val="en-US"/>
-        </w:rPr>
-        <w:t xml:space="preserve"> file from last week: </w:t>
-      </w:r>
-      <w:proofErr w:type="spellStart"/>
-      <w:r>
-        <w:rPr>
-          <w:rFonts w:ascii="Times New Roman" w:hAnsi="Times New Roman" w:cs="Times New Roman"/>
-          <w:i/>
-          <w:iCs/>
-          <w:sz w:val="24"/>
-          <w:szCs w:val="24"/>
-          <w:lang w:val="en-US"/>
-        </w:rPr>
-        <w:t>gfud</w:t>
-      </w:r>
-      <w:proofErr w:type="spellEnd"/>
-      <w:r>
-        <w:rPr>
-          <w:rFonts w:ascii="Times New Roman" w:hAnsi="Times New Roman" w:cs="Times New Roman"/>
-          <w:i/>
-          <w:iCs/>
-          <w:sz w:val="24"/>
-          <w:szCs w:val="24"/>
-          <w:lang w:val="en-US"/>
-        </w:rPr>
-        <w:t xml:space="preserve"> eval macro LAS </w:t>
-      </w:r>
-      <w:proofErr w:type="spellStart"/>
-      <w:r>
-        <w:rPr>
-          <w:rFonts w:ascii="Times New Roman" w:hAnsi="Times New Roman" w:cs="Times New Roman"/>
-          <w:i/>
-          <w:iCs/>
-          <w:sz w:val="24"/>
-          <w:szCs w:val="24"/>
-          <w:lang w:val="en-US"/>
-        </w:rPr>
-        <w:t>english.conllu</w:t>
-      </w:r>
-      <w:proofErr w:type="spellEnd"/>
-      <w:r>
-        <w:rPr>
-          <w:rFonts w:ascii="Times New Roman" w:hAnsi="Times New Roman" w:cs="Times New Roman"/>
-          <w:i/>
-          <w:iCs/>
-          <w:sz w:val="24"/>
-          <w:szCs w:val="24"/>
-          <w:lang w:val="en-US"/>
-        </w:rPr>
-        <w:t xml:space="preserve"> </w:t>
-      </w:r>
-      <w:proofErr w:type="spellStart"/>
-      <w:r>
-        <w:rPr>
-          <w:rFonts w:ascii="Times New Roman" w:hAnsi="Times New Roman" w:cs="Times New Roman"/>
-          <w:i/>
-          <w:iCs/>
-          <w:sz w:val="24"/>
-          <w:szCs w:val="24"/>
-          <w:lang w:val="en-US"/>
-        </w:rPr>
-        <w:t>my_english.conllu</w:t>
-      </w:r>
-      <w:proofErr w:type="spellEnd"/>
-      <w:r>
-        <w:rPr>
-          <w:rFonts w:ascii="Times New Roman" w:hAnsi="Times New Roman" w:cs="Times New Roman"/>
-          <w:i/>
-          <w:iCs/>
-          <w:sz w:val="24"/>
-          <w:szCs w:val="24"/>
-          <w:lang w:val="en-US"/>
-        </w:rPr>
         <w:t xml:space="preserve">. </w:t>
       </w:r>
       <w:r>
@@ -1462,7 +1084,6 @@
         </w:rPr>
         <w:t xml:space="preserve">I obtained the following results: </w:t>
       </w:r>
-      <w:proofErr w:type="spellStart"/>
       <w:r>
         <w:rPr>
           <w:rFonts w:ascii="Times New Roman" w:hAnsi="Times New Roman" w:cs="Times New Roman"/>
@@ -1474,9 +1095,144 @@
           <w:szCs w:val="24"/>
           <w:lang w:val="en-US"/>
         </w:rPr>
-        <w:t>UDScore</w:t>
-      </w:r>
-      <w:proofErr w:type="spellEnd"/>
+        <w:t>UDScore {udScore = 0.6614094842355712, udMatching = 20, udTotalLength = 289, udSamesLength = 185, udPerfectMatch = 1}</w:t>
+      </w:r>
+      <w:r>
+        <w:rPr>
+          <w:rFonts w:ascii="Times New Roman" w:hAnsi="Times New Roman" w:cs="Times New Roman"/>
+          <w:sz w:val="24"/>
+          <w:szCs w:val="24"/>
+          <w:lang w:val="en-US"/>
+        </w:rPr>
+        <w:t>, which seems to be quite good, granted that the same grammar only got a udScore of ~0.5 when tested in the lecture. Naturally, the grammar must be lacking some of the structures that appear in the corpus (which contains some really complex sentences), and it is also possible that my annotation is faulty at times (meaning that the grammar analyzed the sentence better than I did, but the results do not match up and my annotation is treated as the golden standard regardless of its quality).</w:t>
+      </w:r>
+    </w:p>
+    <w:p>
+      <w:pPr>
+        <w:spacing w:after="0" w:line="360" w:lineRule="auto"/>
+        <w:ind w:firstLine="709"/>
+        <w:jc w:val="both"/>
+        <w:rPr>
+          <w:rFonts w:ascii="Times New Roman" w:hAnsi="Times New Roman" w:cs="Times New Roman"/>
+          <w:sz w:val="24"/>
+          <w:szCs w:val="24"/>
+          <w:lang w:val="en-US"/>
+        </w:rPr>
+      </w:pPr>
+      <w:r>
+        <w:rPr>
+          <w:rFonts w:ascii="Times New Roman" w:hAnsi="Times New Roman" w:cs="Times New Roman"/>
+          <w:sz w:val="24"/>
+          <w:szCs w:val="24"/>
+          <w:lang w:val="en-US"/>
+        </w:rPr>
+        <w:lastRenderedPageBreak/>
+        <w:t xml:space="preserve">I then continued to do the same for Polish: the problem here though was that gfud refused to read my conllu file with any sorts of comments in it, stating </w:t>
+      </w:r>
+      <w:r>
+        <w:rPr>
+          <w:rFonts w:ascii="Times New Roman" w:hAnsi="Times New Roman" w:cs="Times New Roman"/>
+          <w:i/>
+          <w:iCs/>
+          <w:sz w:val="24"/>
+          <w:szCs w:val="24"/>
+          <w:lang w:val="en-US"/>
+        </w:rPr>
+        <w:t xml:space="preserve">gfud: ERROR: </w:t>
+      </w:r>
+      <w:r>
+        <w:rPr>
+          <w:rFonts w:ascii="Tahoma" w:hAnsi="Tahoma" w:cs="Tahoma"/>
+          <w:i/>
+          <w:iCs/>
+          <w:sz w:val="24"/>
+          <w:szCs w:val="24"/>
+          <w:lang w:val="en-US"/>
+        </w:rPr>
+        <w:t>﻿</w:t>
+      </w:r>
+      <w:r>
+        <w:rPr>
+          <w:rFonts w:ascii="Times New Roman" w:hAnsi="Times New Roman" w:cs="Times New Roman"/>
+          <w:i/>
+          <w:iCs/>
+          <w:sz w:val="24"/>
+          <w:szCs w:val="24"/>
+          <w:lang w:val="en-US"/>
+        </w:rPr>
+        <w:t># sent_id = 1 incomplete UDWord</w:t>
+      </w:r>
+      <w:r>
+        <w:rPr>
+          <w:rFonts w:ascii="Times New Roman" w:hAnsi="Times New Roman" w:cs="Times New Roman"/>
+          <w:sz w:val="24"/>
+          <w:szCs w:val="24"/>
+          <w:lang w:val="en-US"/>
+        </w:rPr>
+        <w:t xml:space="preserve">. I solved that by creating an additional file, polish-02.conllu, which had the same contents but seemed not to have the thing that caused errors. Thus, the commands I ran looked like this: first </w:t>
+      </w:r>
+      <w:r>
+        <w:rPr>
+          <w:rFonts w:ascii="Times New Roman" w:hAnsi="Times New Roman" w:cs="Times New Roman"/>
+          <w:i/>
+          <w:iCs/>
+          <w:sz w:val="24"/>
+          <w:szCs w:val="24"/>
+          <w:lang w:val="en-US"/>
+        </w:rPr>
+        <w:t>cat comp-syntax-corpus-polish.txt | gfud dbnf English.dbnf Utt &gt; my_polish.conllu</w:t>
+      </w:r>
+      <w:r>
+        <w:rPr>
+          <w:rFonts w:ascii="Times New Roman" w:hAnsi="Times New Roman" w:cs="Times New Roman"/>
+          <w:sz w:val="24"/>
+          <w:szCs w:val="24"/>
+          <w:lang w:val="en-US"/>
+        </w:rPr>
+        <w:t xml:space="preserve">, and then </w:t>
+      </w:r>
+      <w:r>
+        <w:rPr>
+          <w:rFonts w:ascii="Times New Roman" w:hAnsi="Times New Roman" w:cs="Times New Roman"/>
+          <w:i/>
+          <w:iCs/>
+          <w:sz w:val="24"/>
+          <w:szCs w:val="24"/>
+          <w:lang w:val="en-US"/>
+        </w:rPr>
+        <w:t>gfud eval macro LAS polish</w:t>
+      </w:r>
+      <w:r>
+        <w:rPr>
+          <w:rFonts w:ascii="Times New Roman" w:hAnsi="Times New Roman" w:cs="Times New Roman"/>
+          <w:i/>
+          <w:iCs/>
+          <w:sz w:val="24"/>
+          <w:szCs w:val="24"/>
+          <w:lang w:val="en-US"/>
+        </w:rPr>
+        <w:t>_02</w:t>
+      </w:r>
+      <w:r>
+        <w:rPr>
+          <w:rFonts w:ascii="Times New Roman" w:hAnsi="Times New Roman" w:cs="Times New Roman"/>
+          <w:i/>
+          <w:iCs/>
+          <w:sz w:val="24"/>
+          <w:szCs w:val="24"/>
+          <w:lang w:val="en-US"/>
+        </w:rPr>
+        <w:t>.conllu my_polish.conllu</w:t>
+      </w:r>
+      <w:r>
+        <w:rPr>
+          <w:rFonts w:ascii="Times New Roman" w:hAnsi="Times New Roman" w:cs="Times New Roman"/>
+          <w:sz w:val="24"/>
+          <w:szCs w:val="24"/>
+          <w:lang w:val="en-US"/>
+        </w:rPr>
+        <w:t xml:space="preserve">. I obtained the following evaluation: </w:t>
+      </w:r>
       <w:r>
         <w:rPr>
           <w:rFonts w:ascii="Times New Roman" w:hAnsi="Times New Roman" w:cs="Times New Roman"/>
@@ -1488,696 +1244,7 @@
           <w:szCs w:val="24"/>
           <w:lang w:val="en-US"/>
         </w:rPr>
-        <w:t xml:space="preserve"> {</w:t>
-      </w:r>
-      <w:proofErr w:type="spellStart"/>
-      <w:r>
-        <w:rPr>
-          <w:rFonts w:ascii="Times New Roman" w:hAnsi="Times New Roman" w:cs="Times New Roman"/>
-          <w:b/>
-          <w:bCs/>
-          <w:i/>
-          <w:iCs/>
-          <w:sz w:val="24"/>
-          <w:szCs w:val="24"/>
-          <w:lang w:val="en-US"/>
-        </w:rPr>
-        <w:t>udScore</w:t>
-      </w:r>
-      <w:proofErr w:type="spellEnd"/>
-      <w:r>
-        <w:rPr>
-          <w:rFonts w:ascii="Times New Roman" w:hAnsi="Times New Roman" w:cs="Times New Roman"/>
-          <w:b/>
-          <w:bCs/>
-          <w:i/>
-          <w:iCs/>
-          <w:sz w:val="24"/>
-          <w:szCs w:val="24"/>
-          <w:lang w:val="en-US"/>
-        </w:rPr>
-        <w:t xml:space="preserve"> = 0.6614094842355712, </w:t>
-      </w:r>
-      <w:proofErr w:type="spellStart"/>
-      <w:r>
-        <w:rPr>
-          <w:rFonts w:ascii="Times New Roman" w:hAnsi="Times New Roman" w:cs="Times New Roman"/>
-          <w:b/>
-          <w:bCs/>
-          <w:i/>
-          <w:iCs/>
-          <w:sz w:val="24"/>
-          <w:szCs w:val="24"/>
-          <w:lang w:val="en-US"/>
-        </w:rPr>
-        <w:t>udMatching</w:t>
-      </w:r>
-      <w:proofErr w:type="spellEnd"/>
-      <w:r>
-        <w:rPr>
-          <w:rFonts w:ascii="Times New Roman" w:hAnsi="Times New Roman" w:cs="Times New Roman"/>
-          <w:b/>
-          <w:bCs/>
-          <w:i/>
-          <w:iCs/>
-          <w:sz w:val="24"/>
-          <w:szCs w:val="24"/>
-          <w:lang w:val="en-US"/>
-        </w:rPr>
-        <w:t xml:space="preserve"> = 20, </w:t>
-      </w:r>
-      <w:proofErr w:type="spellStart"/>
-      <w:r>
-        <w:rPr>
-          <w:rFonts w:ascii="Times New Roman" w:hAnsi="Times New Roman" w:cs="Times New Roman"/>
-          <w:b/>
-          <w:bCs/>
-          <w:i/>
-          <w:iCs/>
-          <w:sz w:val="24"/>
-          <w:szCs w:val="24"/>
-          <w:lang w:val="en-US"/>
-        </w:rPr>
-        <w:t>udTotalLength</w:t>
-      </w:r>
-      <w:proofErr w:type="spellEnd"/>
-      <w:r>
-        <w:rPr>
-          <w:rFonts w:ascii="Times New Roman" w:hAnsi="Times New Roman" w:cs="Times New Roman"/>
-          <w:b/>
-          <w:bCs/>
-          <w:i/>
-          <w:iCs/>
-          <w:sz w:val="24"/>
-          <w:szCs w:val="24"/>
-          <w:lang w:val="en-US"/>
-        </w:rPr>
-        <w:t xml:space="preserve"> = 289, </w:t>
-      </w:r>
-      <w:proofErr w:type="spellStart"/>
-      <w:r>
-        <w:rPr>
-          <w:rFonts w:ascii="Times New Roman" w:hAnsi="Times New Roman" w:cs="Times New Roman"/>
-          <w:b/>
-          <w:bCs/>
-          <w:i/>
-          <w:iCs/>
-          <w:sz w:val="24"/>
-          <w:szCs w:val="24"/>
-          <w:lang w:val="en-US"/>
-        </w:rPr>
-        <w:t>udSamesLength</w:t>
-      </w:r>
-      <w:proofErr w:type="spellEnd"/>
-      <w:r>
-        <w:rPr>
-          <w:rFonts w:ascii="Times New Roman" w:hAnsi="Times New Roman" w:cs="Times New Roman"/>
-          <w:b/>
-          <w:bCs/>
-          <w:i/>
-          <w:iCs/>
-          <w:sz w:val="24"/>
-          <w:szCs w:val="24"/>
-          <w:lang w:val="en-US"/>
-        </w:rPr>
-        <w:t xml:space="preserve"> = 185, </w:t>
-      </w:r>
-      <w:proofErr w:type="spellStart"/>
-      <w:r>
-        <w:rPr>
-          <w:rFonts w:ascii="Times New Roman" w:hAnsi="Times New Roman" w:cs="Times New Roman"/>
-          <w:b/>
-          <w:bCs/>
-          <w:i/>
-          <w:iCs/>
-          <w:sz w:val="24"/>
-          <w:szCs w:val="24"/>
-          <w:lang w:val="en-US"/>
-        </w:rPr>
-        <w:t>udPerfectMatch</w:t>
-      </w:r>
-      <w:proofErr w:type="spellEnd"/>
-      <w:r>
-        <w:rPr>
-          <w:rFonts w:ascii="Times New Roman" w:hAnsi="Times New Roman" w:cs="Times New Roman"/>
-          <w:b/>
-          <w:bCs/>
-          <w:i/>
-          <w:iCs/>
-          <w:sz w:val="24"/>
-          <w:szCs w:val="24"/>
-          <w:lang w:val="en-US"/>
-        </w:rPr>
-        <w:t xml:space="preserve"> = 1}</w:t>
-      </w:r>
-      <w:r>
-        <w:rPr>
-          <w:rFonts w:ascii="Times New Roman" w:hAnsi="Times New Roman" w:cs="Times New Roman"/>
-          <w:sz w:val="24"/>
-          <w:szCs w:val="24"/>
-          <w:lang w:val="en-US"/>
-        </w:rPr>
-        <w:t xml:space="preserve">, which seems to be quite good, granted that the same grammar only got a </w:t>
-      </w:r>
-      <w:proofErr w:type="spellStart"/>
-      <w:r>
-        <w:rPr>
-          <w:rFonts w:ascii="Times New Roman" w:hAnsi="Times New Roman" w:cs="Times New Roman"/>
-          <w:sz w:val="24"/>
-          <w:szCs w:val="24"/>
-          <w:lang w:val="en-US"/>
-        </w:rPr>
-        <w:t>udScore</w:t>
-      </w:r>
-      <w:proofErr w:type="spellEnd"/>
-      <w:r>
-        <w:rPr>
-          <w:rFonts w:ascii="Times New Roman" w:hAnsi="Times New Roman" w:cs="Times New Roman"/>
-          <w:sz w:val="24"/>
-          <w:szCs w:val="24"/>
-          <w:lang w:val="en-US"/>
-        </w:rPr>
-        <w:t xml:space="preserve"> of ~0.5 when tested in the lecture. Naturally, the grammar must be lacking some of the structures that appear in the corpus (which contains some really complex sentences), and it is also possible that my annotation is faulty at times (meaning that the grammar analyzed the sentence better than I did, but the results do not match up and my annotation is treated as the golden standard regardless of its quality).</w:t>
-      </w:r>
-    </w:p>
-    <w:p>
-      <w:pPr>
-        <w:spacing w:after="0" w:line="360" w:lineRule="auto"/>
-        <w:ind w:firstLine="709"/>
-        <w:jc w:val="both"/>
-        <w:rPr>
-          <w:rFonts w:ascii="Times New Roman" w:hAnsi="Times New Roman" w:cs="Times New Roman"/>
-          <w:sz w:val="24"/>
-          <w:szCs w:val="24"/>
-          <w:lang w:val="en-US"/>
-        </w:rPr>
-      </w:pPr>
-      <w:r>
-        <w:rPr>
-          <w:rFonts w:ascii="Times New Roman" w:hAnsi="Times New Roman" w:cs="Times New Roman"/>
-          <w:sz w:val="24"/>
-          <w:szCs w:val="24"/>
-          <w:lang w:val="en-US"/>
-        </w:rPr>
-        <w:lastRenderedPageBreak/>
-        <w:t xml:space="preserve">I then continued to do the same for Polish: the problem here though was that </w:t>
-      </w:r>
-      <w:proofErr w:type="spellStart"/>
-      <w:r>
-        <w:rPr>
-          <w:rFonts w:ascii="Times New Roman" w:hAnsi="Times New Roman" w:cs="Times New Roman"/>
-          <w:sz w:val="24"/>
-          <w:szCs w:val="24"/>
-          <w:lang w:val="en-US"/>
-        </w:rPr>
-        <w:t>gfud</w:t>
-      </w:r>
-      <w:proofErr w:type="spellEnd"/>
-      <w:r>
-        <w:rPr>
-          <w:rFonts w:ascii="Times New Roman" w:hAnsi="Times New Roman" w:cs="Times New Roman"/>
-          <w:sz w:val="24"/>
-          <w:szCs w:val="24"/>
-          <w:lang w:val="en-US"/>
-        </w:rPr>
-        <w:t xml:space="preserve"> refused to read my </w:t>
-      </w:r>
-      <w:proofErr w:type="spellStart"/>
-      <w:r>
-        <w:rPr>
-          <w:rFonts w:ascii="Times New Roman" w:hAnsi="Times New Roman" w:cs="Times New Roman"/>
-          <w:sz w:val="24"/>
-          <w:szCs w:val="24"/>
-          <w:lang w:val="en-US"/>
-        </w:rPr>
-        <w:t>conllu</w:t>
-      </w:r>
-      <w:proofErr w:type="spellEnd"/>
-      <w:r>
-        <w:rPr>
-          <w:rFonts w:ascii="Times New Roman" w:hAnsi="Times New Roman" w:cs="Times New Roman"/>
-          <w:sz w:val="24"/>
-          <w:szCs w:val="24"/>
-          <w:lang w:val="en-US"/>
-        </w:rPr>
-        <w:t xml:space="preserve"> file with any sorts of comments in it, stating </w:t>
-      </w:r>
-      <w:proofErr w:type="spellStart"/>
-      <w:r>
-        <w:rPr>
-          <w:rFonts w:ascii="Times New Roman" w:hAnsi="Times New Roman" w:cs="Times New Roman"/>
-          <w:i/>
-          <w:iCs/>
-          <w:sz w:val="24"/>
-          <w:szCs w:val="24"/>
-          <w:lang w:val="en-US"/>
-        </w:rPr>
-        <w:t>gfud</w:t>
-      </w:r>
-      <w:proofErr w:type="spellEnd"/>
-      <w:r>
-        <w:rPr>
-          <w:rFonts w:ascii="Times New Roman" w:hAnsi="Times New Roman" w:cs="Times New Roman"/>
-          <w:i/>
-          <w:iCs/>
-          <w:sz w:val="24"/>
-          <w:szCs w:val="24"/>
-          <w:lang w:val="en-US"/>
-        </w:rPr>
-        <w:t xml:space="preserve">: ERROR: </w:t>
-      </w:r>
-      <w:r>
-        <w:rPr>
-          <w:rFonts w:ascii="Tahoma" w:hAnsi="Tahoma" w:cs="Tahoma"/>
-          <w:i/>
-          <w:iCs/>
-          <w:sz w:val="24"/>
-          <w:szCs w:val="24"/>
-          <w:lang w:val="en-US"/>
-        </w:rPr>
-        <w:t>﻿</w:t>
-      </w:r>
-      <w:r>
-        <w:rPr>
-          <w:rFonts w:ascii="Times New Roman" w:hAnsi="Times New Roman" w:cs="Times New Roman"/>
-          <w:i/>
-          <w:iCs/>
-          <w:sz w:val="24"/>
-          <w:szCs w:val="24"/>
-          <w:lang w:val="en-US"/>
-        </w:rPr>
-        <w:t xml:space="preserve"># </w:t>
-      </w:r>
-      <w:proofErr w:type="spellStart"/>
-      <w:r>
-        <w:rPr>
-          <w:rFonts w:ascii="Times New Roman" w:hAnsi="Times New Roman" w:cs="Times New Roman"/>
-          <w:i/>
-          <w:iCs/>
-          <w:sz w:val="24"/>
-          <w:szCs w:val="24"/>
-          <w:lang w:val="en-US"/>
-        </w:rPr>
-        <w:t>sent_id</w:t>
-      </w:r>
-      <w:proofErr w:type="spellEnd"/>
-      <w:r>
-        <w:rPr>
-          <w:rFonts w:ascii="Times New Roman" w:hAnsi="Times New Roman" w:cs="Times New Roman"/>
-          <w:i/>
-          <w:iCs/>
-          <w:sz w:val="24"/>
-          <w:szCs w:val="24"/>
-          <w:lang w:val="en-US"/>
-        </w:rPr>
-        <w:t xml:space="preserve"> = 1 incomplete </w:t>
-      </w:r>
-      <w:proofErr w:type="spellStart"/>
-      <w:r>
-        <w:rPr>
-          <w:rFonts w:ascii="Times New Roman" w:hAnsi="Times New Roman" w:cs="Times New Roman"/>
-          <w:i/>
-          <w:iCs/>
-          <w:sz w:val="24"/>
-          <w:szCs w:val="24"/>
-          <w:lang w:val="en-US"/>
-        </w:rPr>
-        <w:t>UDWord</w:t>
-      </w:r>
-      <w:proofErr w:type="spellEnd"/>
-      <w:r>
-        <w:rPr>
-          <w:rFonts w:ascii="Times New Roman" w:hAnsi="Times New Roman" w:cs="Times New Roman"/>
-          <w:sz w:val="24"/>
-          <w:szCs w:val="24"/>
-          <w:lang w:val="en-US"/>
-        </w:rPr>
-        <w:t xml:space="preserve">. I solved that by creating an additional file, polish-02.conllu, which had the same contents but seemed not to have the thing that caused errors. Thus, the commands I ran looked like this: first </w:t>
-      </w:r>
-      <w:r>
-        <w:rPr>
-          <w:rFonts w:ascii="Times New Roman" w:hAnsi="Times New Roman" w:cs="Times New Roman"/>
-          <w:i/>
-          <w:iCs/>
-          <w:sz w:val="24"/>
-          <w:szCs w:val="24"/>
-          <w:lang w:val="en-US"/>
-        </w:rPr>
-        <w:t xml:space="preserve">cat comp-syntax-corpus-polish.txt | </w:t>
-      </w:r>
-      <w:proofErr w:type="spellStart"/>
-      <w:r>
-        <w:rPr>
-          <w:rFonts w:ascii="Times New Roman" w:hAnsi="Times New Roman" w:cs="Times New Roman"/>
-          <w:i/>
-          <w:iCs/>
-          <w:sz w:val="24"/>
-          <w:szCs w:val="24"/>
-          <w:lang w:val="en-US"/>
-        </w:rPr>
-        <w:t>gfud</w:t>
-      </w:r>
-      <w:proofErr w:type="spellEnd"/>
-      <w:r>
-        <w:rPr>
-          <w:rFonts w:ascii="Times New Roman" w:hAnsi="Times New Roman" w:cs="Times New Roman"/>
-          <w:i/>
-          <w:iCs/>
-          <w:sz w:val="24"/>
-          <w:szCs w:val="24"/>
-          <w:lang w:val="en-US"/>
-        </w:rPr>
-        <w:t xml:space="preserve"> </w:t>
-      </w:r>
-      <w:proofErr w:type="spellStart"/>
-      <w:r>
-        <w:rPr>
-          <w:rFonts w:ascii="Times New Roman" w:hAnsi="Times New Roman" w:cs="Times New Roman"/>
-          <w:i/>
-          <w:iCs/>
-          <w:sz w:val="24"/>
-          <w:szCs w:val="24"/>
-          <w:lang w:val="en-US"/>
-        </w:rPr>
-        <w:t>dbnf</w:t>
-      </w:r>
-      <w:proofErr w:type="spellEnd"/>
-      <w:r>
-        <w:rPr>
-          <w:rFonts w:ascii="Times New Roman" w:hAnsi="Times New Roman" w:cs="Times New Roman"/>
-          <w:i/>
-          <w:iCs/>
-          <w:sz w:val="24"/>
-          <w:szCs w:val="24"/>
-          <w:lang w:val="en-US"/>
-        </w:rPr>
-        <w:t xml:space="preserve"> </w:t>
-      </w:r>
-      <w:proofErr w:type="spellStart"/>
-      <w:r>
-        <w:rPr>
-          <w:rFonts w:ascii="Times New Roman" w:hAnsi="Times New Roman" w:cs="Times New Roman"/>
-          <w:i/>
-          <w:iCs/>
-          <w:sz w:val="24"/>
-          <w:szCs w:val="24"/>
-          <w:lang w:val="en-US"/>
-        </w:rPr>
-        <w:t>English.dbnf</w:t>
-      </w:r>
-      <w:proofErr w:type="spellEnd"/>
-      <w:r>
-        <w:rPr>
-          <w:rFonts w:ascii="Times New Roman" w:hAnsi="Times New Roman" w:cs="Times New Roman"/>
-          <w:i/>
-          <w:iCs/>
-          <w:sz w:val="24"/>
-          <w:szCs w:val="24"/>
-          <w:lang w:val="en-US"/>
-        </w:rPr>
-        <w:t xml:space="preserve"> </w:t>
-      </w:r>
-      <w:proofErr w:type="spellStart"/>
-      <w:r>
-        <w:rPr>
-          <w:rFonts w:ascii="Times New Roman" w:hAnsi="Times New Roman" w:cs="Times New Roman"/>
-          <w:i/>
-          <w:iCs/>
-          <w:sz w:val="24"/>
-          <w:szCs w:val="24"/>
-          <w:lang w:val="en-US"/>
-        </w:rPr>
-        <w:t>Utt</w:t>
-      </w:r>
-      <w:proofErr w:type="spellEnd"/>
-      <w:r>
-        <w:rPr>
-          <w:rFonts w:ascii="Times New Roman" w:hAnsi="Times New Roman" w:cs="Times New Roman"/>
-          <w:i/>
-          <w:iCs/>
-          <w:sz w:val="24"/>
-          <w:szCs w:val="24"/>
-          <w:lang w:val="en-US"/>
-        </w:rPr>
-        <w:t xml:space="preserve"> &gt; </w:t>
-      </w:r>
-      <w:proofErr w:type="spellStart"/>
-      <w:r>
-        <w:rPr>
-          <w:rFonts w:ascii="Times New Roman" w:hAnsi="Times New Roman" w:cs="Times New Roman"/>
-          <w:i/>
-          <w:iCs/>
-          <w:sz w:val="24"/>
-          <w:szCs w:val="24"/>
-          <w:lang w:val="en-US"/>
-        </w:rPr>
-        <w:t>my_polish.conllu</w:t>
-      </w:r>
-      <w:proofErr w:type="spellEnd"/>
-      <w:r>
-        <w:rPr>
-          <w:rFonts w:ascii="Times New Roman" w:hAnsi="Times New Roman" w:cs="Times New Roman"/>
-          <w:sz w:val="24"/>
-          <w:szCs w:val="24"/>
-          <w:lang w:val="en-US"/>
-        </w:rPr>
-        <w:t xml:space="preserve">, and then </w:t>
-      </w:r>
-      <w:proofErr w:type="spellStart"/>
-      <w:r>
-        <w:rPr>
-          <w:rFonts w:ascii="Times New Roman" w:hAnsi="Times New Roman" w:cs="Times New Roman"/>
-          <w:i/>
-          <w:iCs/>
-          <w:sz w:val="24"/>
-          <w:szCs w:val="24"/>
-          <w:lang w:val="en-US"/>
-        </w:rPr>
-        <w:t>gfud</w:t>
-      </w:r>
-      <w:proofErr w:type="spellEnd"/>
-      <w:r>
-        <w:rPr>
-          <w:rFonts w:ascii="Times New Roman" w:hAnsi="Times New Roman" w:cs="Times New Roman"/>
-          <w:i/>
-          <w:iCs/>
-          <w:sz w:val="24"/>
-          <w:szCs w:val="24"/>
-          <w:lang w:val="en-US"/>
-        </w:rPr>
-        <w:t xml:space="preserve"> eval macro LAS polish</w:t>
-      </w:r>
-      <w:r>
-        <w:rPr>
-          <w:rFonts w:ascii="Times New Roman" w:hAnsi="Times New Roman" w:cs="Times New Roman"/>
-          <w:i/>
-          <w:iCs/>
-          <w:sz w:val="24"/>
-          <w:szCs w:val="24"/>
-          <w:lang w:val="en-US"/>
-        </w:rPr>
-        <w:t>_02</w:t>
-      </w:r>
-      <w:r>
-        <w:rPr>
-          <w:rFonts w:ascii="Times New Roman" w:hAnsi="Times New Roman" w:cs="Times New Roman"/>
-          <w:i/>
-          <w:iCs/>
-          <w:sz w:val="24"/>
-          <w:szCs w:val="24"/>
-          <w:lang w:val="en-US"/>
-        </w:rPr>
-        <w:t xml:space="preserve">.conllu </w:t>
-      </w:r>
-      <w:proofErr w:type="spellStart"/>
-      <w:r>
-        <w:rPr>
-          <w:rFonts w:ascii="Times New Roman" w:hAnsi="Times New Roman" w:cs="Times New Roman"/>
-          <w:i/>
-          <w:iCs/>
-          <w:sz w:val="24"/>
-          <w:szCs w:val="24"/>
-          <w:lang w:val="en-US"/>
-        </w:rPr>
-        <w:t>my_polish.conllu</w:t>
-      </w:r>
-      <w:proofErr w:type="spellEnd"/>
-      <w:r>
-        <w:rPr>
-          <w:rFonts w:ascii="Times New Roman" w:hAnsi="Times New Roman" w:cs="Times New Roman"/>
-          <w:sz w:val="24"/>
-          <w:szCs w:val="24"/>
-          <w:lang w:val="en-US"/>
-        </w:rPr>
-        <w:t xml:space="preserve">. I obtained the following evaluation: </w:t>
-      </w:r>
-      <w:proofErr w:type="spellStart"/>
-      <w:r>
-        <w:rPr>
-          <w:rFonts w:ascii="Times New Roman" w:hAnsi="Times New Roman" w:cs="Times New Roman"/>
-          <w:b/>
-          <w:bCs/>
-          <w:i/>
-          <w:iCs/>
-          <w:sz w:val="24"/>
-          <w:szCs w:val="24"/>
-          <w:lang w:val="en-US"/>
-        </w:rPr>
-        <w:t>UDScore</w:t>
-      </w:r>
-      <w:proofErr w:type="spellEnd"/>
-      <w:r>
-        <w:rPr>
-          <w:rFonts w:ascii="Times New Roman" w:hAnsi="Times New Roman" w:cs="Times New Roman"/>
-          <w:b/>
-          <w:bCs/>
-          <w:i/>
-          <w:iCs/>
-          <w:sz w:val="24"/>
-          <w:szCs w:val="24"/>
-          <w:lang w:val="en-US"/>
-        </w:rPr>
-        <w:t xml:space="preserve"> {</w:t>
-      </w:r>
-      <w:proofErr w:type="spellStart"/>
-      <w:r>
-        <w:rPr>
-          <w:rFonts w:ascii="Times New Roman" w:hAnsi="Times New Roman" w:cs="Times New Roman"/>
-          <w:b/>
-          <w:bCs/>
-          <w:i/>
-          <w:iCs/>
-          <w:sz w:val="24"/>
-          <w:szCs w:val="24"/>
-          <w:lang w:val="en-US"/>
-        </w:rPr>
-        <w:t>udScore</w:t>
-      </w:r>
-      <w:proofErr w:type="spellEnd"/>
-      <w:r>
-        <w:rPr>
-          <w:rFonts w:ascii="Times New Roman" w:hAnsi="Times New Roman" w:cs="Times New Roman"/>
-          <w:b/>
-          <w:bCs/>
-          <w:i/>
-          <w:iCs/>
-          <w:sz w:val="24"/>
-          <w:szCs w:val="24"/>
-          <w:lang w:val="en-US"/>
-        </w:rPr>
-        <w:t xml:space="preserve"> = 0.4356202620908503, </w:t>
-      </w:r>
-      <w:proofErr w:type="spellStart"/>
-      <w:r>
-        <w:rPr>
-          <w:rFonts w:ascii="Times New Roman" w:hAnsi="Times New Roman" w:cs="Times New Roman"/>
-          <w:b/>
-          <w:bCs/>
-          <w:i/>
-          <w:iCs/>
-          <w:sz w:val="24"/>
-          <w:szCs w:val="24"/>
-          <w:lang w:val="en-US"/>
-        </w:rPr>
-        <w:t>udMatching</w:t>
-      </w:r>
-      <w:proofErr w:type="spellEnd"/>
-      <w:r>
-        <w:rPr>
-          <w:rFonts w:ascii="Times New Roman" w:hAnsi="Times New Roman" w:cs="Times New Roman"/>
-          <w:b/>
-          <w:bCs/>
-          <w:i/>
-          <w:iCs/>
-          <w:sz w:val="24"/>
-          <w:szCs w:val="24"/>
-          <w:lang w:val="en-US"/>
-        </w:rPr>
-        <w:t xml:space="preserve"> = 17, </w:t>
-      </w:r>
-      <w:proofErr w:type="spellStart"/>
-      <w:r>
-        <w:rPr>
-          <w:rFonts w:ascii="Times New Roman" w:hAnsi="Times New Roman" w:cs="Times New Roman"/>
-          <w:b/>
-          <w:bCs/>
-          <w:i/>
-          <w:iCs/>
-          <w:sz w:val="24"/>
-          <w:szCs w:val="24"/>
-          <w:lang w:val="en-US"/>
-        </w:rPr>
-        <w:t>udTotalLength</w:t>
-      </w:r>
-      <w:proofErr w:type="spellEnd"/>
-      <w:r>
-        <w:rPr>
-          <w:rFonts w:ascii="Times New Roman" w:hAnsi="Times New Roman" w:cs="Times New Roman"/>
-          <w:b/>
-          <w:bCs/>
-          <w:i/>
-          <w:iCs/>
-          <w:sz w:val="24"/>
-          <w:szCs w:val="24"/>
-          <w:lang w:val="en-US"/>
-        </w:rPr>
-        <w:t xml:space="preserve"> = 186, </w:t>
-      </w:r>
-      <w:proofErr w:type="spellStart"/>
-      <w:r>
-        <w:rPr>
-          <w:rFonts w:ascii="Times New Roman" w:hAnsi="Times New Roman" w:cs="Times New Roman"/>
-          <w:b/>
-          <w:bCs/>
-          <w:i/>
-          <w:iCs/>
-          <w:sz w:val="24"/>
-          <w:szCs w:val="24"/>
-          <w:lang w:val="en-US"/>
-        </w:rPr>
-        <w:t>udSamesLength</w:t>
-      </w:r>
-      <w:proofErr w:type="spellEnd"/>
-      <w:r>
-        <w:rPr>
-          <w:rFonts w:ascii="Times New Roman" w:hAnsi="Times New Roman" w:cs="Times New Roman"/>
-          <w:b/>
-          <w:bCs/>
-          <w:i/>
-          <w:iCs/>
-          <w:sz w:val="24"/>
-          <w:szCs w:val="24"/>
-          <w:lang w:val="en-US"/>
-        </w:rPr>
-        <w:t xml:space="preserve"> = 78, </w:t>
-      </w:r>
-      <w:proofErr w:type="spellStart"/>
-      <w:r>
-        <w:rPr>
-          <w:rFonts w:ascii="Times New Roman" w:hAnsi="Times New Roman" w:cs="Times New Roman"/>
-          <w:b/>
-          <w:bCs/>
-          <w:i/>
-          <w:iCs/>
-          <w:sz w:val="24"/>
-          <w:szCs w:val="24"/>
-          <w:lang w:val="en-US"/>
-        </w:rPr>
-        <w:t>udPerfectMatch</w:t>
-      </w:r>
-      <w:proofErr w:type="spellEnd"/>
-      <w:r>
-        <w:rPr>
-          <w:rFonts w:ascii="Times New Roman" w:hAnsi="Times New Roman" w:cs="Times New Roman"/>
-          <w:b/>
-          <w:bCs/>
-          <w:i/>
-          <w:iCs/>
-          <w:sz w:val="24"/>
-          <w:szCs w:val="24"/>
-          <w:lang w:val="en-US"/>
-        </w:rPr>
-        <w:t xml:space="preserve"> = 1}</w:t>
+        <w:t>UDScore {udScore = 0.4356202620908503, udMatching = 17, udTotalLength = 186, udSamesLength = 78, udPerfectMatch = 1}</w:t>
       </w:r>
       <w:r>
         <w:rPr>
@@ -2221,67 +1288,16 @@
           <w:szCs w:val="24"/>
           <w:lang w:val="en-US"/>
         </w:rPr>
-        <w:t xml:space="preserve">For qualitative testing I used the trees I constructed manually in step 1 and trees generated by </w:t>
-      </w:r>
-      <w:proofErr w:type="spellStart"/>
-      <w:r>
-        <w:rPr>
-          <w:rFonts w:ascii="Times New Roman" w:hAnsi="Times New Roman" w:cs="Times New Roman"/>
-          <w:sz w:val="24"/>
-          <w:szCs w:val="24"/>
-          <w:lang w:val="en-US"/>
-        </w:rPr>
-        <w:t>gfud</w:t>
-      </w:r>
-      <w:proofErr w:type="spellEnd"/>
-      <w:r>
-        <w:rPr>
-          <w:rFonts w:ascii="Times New Roman" w:hAnsi="Times New Roman" w:cs="Times New Roman"/>
-          <w:sz w:val="24"/>
-          <w:szCs w:val="24"/>
-          <w:lang w:val="en-US"/>
-        </w:rPr>
-        <w:t xml:space="preserve"> on </w:t>
-      </w:r>
-      <w:proofErr w:type="spellStart"/>
-      <w:r>
-        <w:rPr>
-          <w:rFonts w:ascii="Times New Roman" w:hAnsi="Times New Roman" w:cs="Times New Roman"/>
-          <w:sz w:val="24"/>
-          <w:szCs w:val="24"/>
-          <w:lang w:val="en-US"/>
-        </w:rPr>
-        <w:t>eduserv</w:t>
-      </w:r>
-      <w:proofErr w:type="spellEnd"/>
-      <w:r>
-        <w:rPr>
-          <w:rFonts w:ascii="Times New Roman" w:hAnsi="Times New Roman" w:cs="Times New Roman"/>
-          <w:sz w:val="24"/>
-          <w:szCs w:val="24"/>
-          <w:lang w:val="en-US"/>
-        </w:rPr>
-        <w:t xml:space="preserve">. Since it was not possible for me to generate .pdf or proper LaTeX files on the server and the </w:t>
-      </w:r>
-      <w:proofErr w:type="spellStart"/>
-      <w:r>
-        <w:rPr>
-          <w:rFonts w:ascii="Times New Roman" w:hAnsi="Times New Roman" w:cs="Times New Roman"/>
-          <w:sz w:val="24"/>
-          <w:szCs w:val="24"/>
-          <w:lang w:val="en-US"/>
-        </w:rPr>
-        <w:t>gfud</w:t>
-      </w:r>
-      <w:proofErr w:type="spellEnd"/>
-      <w:r>
-        <w:rPr>
-          <w:rFonts w:ascii="Times New Roman" w:hAnsi="Times New Roman" w:cs="Times New Roman"/>
-          <w:sz w:val="24"/>
-          <w:szCs w:val="24"/>
-          <w:lang w:val="en-US"/>
-        </w:rPr>
-        <w:t xml:space="preserve"> tool does not work on my own machine, I had to use an online solution suggested by Arianna on Discord: </w:t>
+        <w:t xml:space="preserve">For qualitative testing I used the trees I constructed manually in step 1 and trees generated by gfud on eduserv. Since it was not possible for me to generate .pdf or proper LaTeX files on the server and the </w:t>
+      </w:r>
+      <w:r>
+        <w:rPr>
+          <w:rFonts w:ascii="Times New Roman" w:hAnsi="Times New Roman" w:cs="Times New Roman"/>
+          <w:sz w:val="24"/>
+          <w:szCs w:val="24"/>
+          <w:lang w:val="en-US"/>
+        </w:rPr>
+        <w:t xml:space="preserve">gfud tool does not work on my own machine, I had to use an online solution suggested by Arianna on Discord: </w:t>
       </w:r>
       <w:r>
         <w:rPr>
@@ -2358,9 +1374,8 @@
           <w:szCs w:val="24"/>
           <w:lang w:val="en-US"/>
         </w:rPr>
-        <w:t>echo '</w:t>
-      </w:r>
-      <w:proofErr w:type="spellStart"/>
+        <w:t>echo 'Wiadomość:&lt;NOUN&gt; dostarczona:&lt;ADJ&gt; była:&lt;AUX&gt; do:&lt;ADP&gt; każdej:&lt;DET&gt; wsi:&lt;NOUN&gt; w:&lt;ADP&gt; prowincji:&lt;NOUN&gt; .:&lt;PUNCT&gt;' | gfud dbnf English.dbnf Utt | gf-ud parse2latex myparsetree</w:t>
+      </w:r>
       <w:r>
         <w:rPr>
           <w:rFonts w:ascii="Times New Roman" w:hAnsi="Times New Roman" w:cs="Times New Roman"/>
@@ -2370,341 +1385,25 @@
           <w:szCs w:val="24"/>
           <w:lang w:val="en-US"/>
         </w:rPr>
-        <w:t>Wiadomość</w:t>
-      </w:r>
-      <w:proofErr w:type="spellEnd"/>
-      <w:r>
-        <w:rPr>
-          <w:rFonts w:ascii="Times New Roman" w:hAnsi="Times New Roman" w:cs="Times New Roman"/>
-          <w:i/>
-          <w:iCs/>
-          <w:sz w:val="24"/>
-          <w:szCs w:val="24"/>
-          <w:lang w:val="en-US"/>
-        </w:rPr>
-        <w:t xml:space="preserve">:&lt;NOUN&gt; </w:t>
-      </w:r>
-      <w:proofErr w:type="spellStart"/>
-      <w:r>
-        <w:rPr>
-          <w:rFonts w:ascii="Times New Roman" w:hAnsi="Times New Roman" w:cs="Times New Roman"/>
-          <w:i/>
-          <w:iCs/>
-          <w:sz w:val="24"/>
-          <w:szCs w:val="24"/>
-          <w:lang w:val="en-US"/>
-        </w:rPr>
-        <w:t>dostarczona</w:t>
-      </w:r>
-      <w:proofErr w:type="spellEnd"/>
-      <w:r>
-        <w:rPr>
-          <w:rFonts w:ascii="Times New Roman" w:hAnsi="Times New Roman" w:cs="Times New Roman"/>
-          <w:i/>
-          <w:iCs/>
-          <w:sz w:val="24"/>
-          <w:szCs w:val="24"/>
-          <w:lang w:val="en-US"/>
-        </w:rPr>
-        <w:t xml:space="preserve">:&lt;ADJ&gt; </w:t>
-      </w:r>
-      <w:proofErr w:type="spellStart"/>
-      <w:r>
-        <w:rPr>
-          <w:rFonts w:ascii="Times New Roman" w:hAnsi="Times New Roman" w:cs="Times New Roman"/>
-          <w:i/>
-          <w:iCs/>
-          <w:sz w:val="24"/>
-          <w:szCs w:val="24"/>
-          <w:lang w:val="en-US"/>
-        </w:rPr>
-        <w:t>była</w:t>
-      </w:r>
-      <w:proofErr w:type="spellEnd"/>
-      <w:r>
-        <w:rPr>
-          <w:rFonts w:ascii="Times New Roman" w:hAnsi="Times New Roman" w:cs="Times New Roman"/>
-          <w:i/>
-          <w:iCs/>
-          <w:sz w:val="24"/>
-          <w:szCs w:val="24"/>
-          <w:lang w:val="en-US"/>
-        </w:rPr>
-        <w:t xml:space="preserve">:&lt;AUX&gt; do:&lt;ADP&gt; </w:t>
-      </w:r>
-      <w:proofErr w:type="spellStart"/>
-      <w:r>
-        <w:rPr>
-          <w:rFonts w:ascii="Times New Roman" w:hAnsi="Times New Roman" w:cs="Times New Roman"/>
-          <w:i/>
-          <w:iCs/>
-          <w:sz w:val="24"/>
-          <w:szCs w:val="24"/>
-          <w:lang w:val="en-US"/>
-        </w:rPr>
-        <w:t>każdej</w:t>
-      </w:r>
-      <w:proofErr w:type="spellEnd"/>
-      <w:r>
-        <w:rPr>
-          <w:rFonts w:ascii="Times New Roman" w:hAnsi="Times New Roman" w:cs="Times New Roman"/>
-          <w:i/>
-          <w:iCs/>
-          <w:sz w:val="24"/>
-          <w:szCs w:val="24"/>
-          <w:lang w:val="en-US"/>
-        </w:rPr>
-        <w:t xml:space="preserve">:&lt;DET&gt; </w:t>
-      </w:r>
-      <w:proofErr w:type="spellStart"/>
-      <w:r>
-        <w:rPr>
-          <w:rFonts w:ascii="Times New Roman" w:hAnsi="Times New Roman" w:cs="Times New Roman"/>
-          <w:i/>
-          <w:iCs/>
-          <w:sz w:val="24"/>
-          <w:szCs w:val="24"/>
-          <w:lang w:val="en-US"/>
-        </w:rPr>
-        <w:t>wsi</w:t>
-      </w:r>
-      <w:proofErr w:type="spellEnd"/>
-      <w:r>
-        <w:rPr>
-          <w:rFonts w:ascii="Times New Roman" w:hAnsi="Times New Roman" w:cs="Times New Roman"/>
-          <w:i/>
-          <w:iCs/>
-          <w:sz w:val="24"/>
-          <w:szCs w:val="24"/>
-          <w:lang w:val="en-US"/>
-        </w:rPr>
-        <w:t xml:space="preserve">:&lt;NOUN&gt; w:&lt;ADP&gt; </w:t>
-      </w:r>
-      <w:proofErr w:type="spellStart"/>
-      <w:r>
-        <w:rPr>
-          <w:rFonts w:ascii="Times New Roman" w:hAnsi="Times New Roman" w:cs="Times New Roman"/>
-          <w:i/>
-          <w:iCs/>
-          <w:sz w:val="24"/>
-          <w:szCs w:val="24"/>
-          <w:lang w:val="en-US"/>
-        </w:rPr>
-        <w:t>prowincji</w:t>
-      </w:r>
-      <w:proofErr w:type="spellEnd"/>
-      <w:r>
-        <w:rPr>
-          <w:rFonts w:ascii="Times New Roman" w:hAnsi="Times New Roman" w:cs="Times New Roman"/>
-          <w:i/>
-          <w:iCs/>
-          <w:sz w:val="24"/>
-          <w:szCs w:val="24"/>
-          <w:lang w:val="en-US"/>
-        </w:rPr>
-        <w:t xml:space="preserve">:&lt;NOUN&gt; .:&lt;PUNCT&gt;' | </w:t>
-      </w:r>
-      <w:proofErr w:type="spellStart"/>
-      <w:r>
-        <w:rPr>
-          <w:rFonts w:ascii="Times New Roman" w:hAnsi="Times New Roman" w:cs="Times New Roman"/>
-          <w:i/>
-          <w:iCs/>
-          <w:sz w:val="24"/>
-          <w:szCs w:val="24"/>
-          <w:lang w:val="en-US"/>
-        </w:rPr>
-        <w:t>gfud</w:t>
-      </w:r>
-      <w:proofErr w:type="spellEnd"/>
-      <w:r>
-        <w:rPr>
-          <w:rFonts w:ascii="Times New Roman" w:hAnsi="Times New Roman" w:cs="Times New Roman"/>
-          <w:i/>
-          <w:iCs/>
-          <w:sz w:val="24"/>
-          <w:szCs w:val="24"/>
-          <w:lang w:val="en-US"/>
-        </w:rPr>
         <w:t xml:space="preserve"> </w:t>
       </w:r>
-      <w:proofErr w:type="spellStart"/>
-      <w:r>
-        <w:rPr>
-          <w:rFonts w:ascii="Times New Roman" w:hAnsi="Times New Roman" w:cs="Times New Roman"/>
-          <w:i/>
-          <w:iCs/>
-          <w:sz w:val="24"/>
-          <w:szCs w:val="24"/>
-          <w:lang w:val="en-US"/>
-        </w:rPr>
-        <w:t>dbnf</w:t>
-      </w:r>
-      <w:proofErr w:type="spellEnd"/>
-      <w:r>
-        <w:rPr>
-          <w:rFonts w:ascii="Times New Roman" w:hAnsi="Times New Roman" w:cs="Times New Roman"/>
-          <w:i/>
-          <w:iCs/>
-          <w:sz w:val="24"/>
-          <w:szCs w:val="24"/>
-          <w:lang w:val="en-US"/>
-        </w:rPr>
-        <w:t xml:space="preserve"> </w:t>
-      </w:r>
-      <w:proofErr w:type="spellStart"/>
-      <w:r>
-        <w:rPr>
-          <w:rFonts w:ascii="Times New Roman" w:hAnsi="Times New Roman" w:cs="Times New Roman"/>
-          <w:i/>
-          <w:iCs/>
-          <w:sz w:val="24"/>
-          <w:szCs w:val="24"/>
-          <w:lang w:val="en-US"/>
-        </w:rPr>
-        <w:t>English.dbnf</w:t>
-      </w:r>
-      <w:proofErr w:type="spellEnd"/>
-      <w:r>
-        <w:rPr>
-          <w:rFonts w:ascii="Times New Roman" w:hAnsi="Times New Roman" w:cs="Times New Roman"/>
-          <w:i/>
-          <w:iCs/>
-          <w:sz w:val="24"/>
-          <w:szCs w:val="24"/>
-          <w:lang w:val="en-US"/>
-        </w:rPr>
-        <w:t xml:space="preserve"> </w:t>
-      </w:r>
-      <w:proofErr w:type="spellStart"/>
-      <w:r>
-        <w:rPr>
-          <w:rFonts w:ascii="Times New Roman" w:hAnsi="Times New Roman" w:cs="Times New Roman"/>
-          <w:i/>
-          <w:iCs/>
-          <w:sz w:val="24"/>
-          <w:szCs w:val="24"/>
-          <w:lang w:val="en-US"/>
-        </w:rPr>
-        <w:t>Utt</w:t>
-      </w:r>
-      <w:proofErr w:type="spellEnd"/>
-      <w:r>
-        <w:rPr>
-          <w:rFonts w:ascii="Times New Roman" w:hAnsi="Times New Roman" w:cs="Times New Roman"/>
-          <w:i/>
-          <w:iCs/>
-          <w:sz w:val="24"/>
-          <w:szCs w:val="24"/>
-          <w:lang w:val="en-US"/>
-        </w:rPr>
-        <w:t xml:space="preserve"> | gf-</w:t>
-      </w:r>
-      <w:proofErr w:type="spellStart"/>
-      <w:r>
-        <w:rPr>
-          <w:rFonts w:ascii="Times New Roman" w:hAnsi="Times New Roman" w:cs="Times New Roman"/>
-          <w:i/>
-          <w:iCs/>
-          <w:sz w:val="24"/>
-          <w:szCs w:val="24"/>
-          <w:lang w:val="en-US"/>
-        </w:rPr>
-        <w:t>ud</w:t>
-      </w:r>
-      <w:proofErr w:type="spellEnd"/>
-      <w:r>
-        <w:rPr>
-          <w:rFonts w:ascii="Times New Roman" w:hAnsi="Times New Roman" w:cs="Times New Roman"/>
-          <w:i/>
-          <w:iCs/>
-          <w:sz w:val="24"/>
-          <w:szCs w:val="24"/>
-          <w:lang w:val="en-US"/>
-        </w:rPr>
-        <w:t xml:space="preserve"> parse2latex </w:t>
-      </w:r>
-      <w:proofErr w:type="spellStart"/>
-      <w:r>
-        <w:rPr>
-          <w:rFonts w:ascii="Times New Roman" w:hAnsi="Times New Roman" w:cs="Times New Roman"/>
-          <w:i/>
-          <w:iCs/>
-          <w:sz w:val="24"/>
-          <w:szCs w:val="24"/>
-          <w:lang w:val="en-US"/>
-        </w:rPr>
-        <w:t>myparsetree</w:t>
-      </w:r>
-      <w:proofErr w:type="spellEnd"/>
-      <w:r>
-        <w:rPr>
-          <w:rFonts w:ascii="Times New Roman" w:hAnsi="Times New Roman" w:cs="Times New Roman"/>
-          <w:i/>
-          <w:iCs/>
-          <w:sz w:val="24"/>
-          <w:szCs w:val="24"/>
-          <w:lang w:val="en-US"/>
-        </w:rPr>
-        <w:t xml:space="preserve"> </w:t>
-      </w:r>
-      <w:r>
-        <w:rPr>
-          <w:rFonts w:ascii="Times New Roman" w:hAnsi="Times New Roman" w:cs="Times New Roman"/>
-          <w:sz w:val="24"/>
-          <w:szCs w:val="24"/>
-          <w:lang w:val="en-US"/>
-        </w:rPr>
-        <w:t xml:space="preserve">– so first echoing the POS-annotated sentence, using </w:t>
-      </w:r>
-      <w:proofErr w:type="spellStart"/>
-      <w:r>
-        <w:rPr>
-          <w:rFonts w:ascii="Times New Roman" w:hAnsi="Times New Roman" w:cs="Times New Roman"/>
-          <w:sz w:val="24"/>
-          <w:szCs w:val="24"/>
-          <w:lang w:val="en-US"/>
-        </w:rPr>
-        <w:t>English.dbnf</w:t>
-      </w:r>
-      <w:proofErr w:type="spellEnd"/>
-      <w:r>
-        <w:rPr>
-          <w:rFonts w:ascii="Times New Roman" w:hAnsi="Times New Roman" w:cs="Times New Roman"/>
-          <w:sz w:val="24"/>
-          <w:szCs w:val="24"/>
-          <w:lang w:val="en-US"/>
-        </w:rPr>
-        <w:t xml:space="preserve"> to parse it</w:t>
-      </w:r>
-      <w:r>
-        <w:rPr>
-          <w:rFonts w:ascii="Times New Roman" w:hAnsi="Times New Roman" w:cs="Times New Roman"/>
-          <w:sz w:val="24"/>
-          <w:szCs w:val="24"/>
-          <w:lang w:val="en-US"/>
-        </w:rPr>
-        <w:t xml:space="preserve">, and then asking </w:t>
-      </w:r>
-      <w:proofErr w:type="spellStart"/>
-      <w:r>
-        <w:rPr>
-          <w:rFonts w:ascii="Times New Roman" w:hAnsi="Times New Roman" w:cs="Times New Roman"/>
-          <w:sz w:val="24"/>
-          <w:szCs w:val="24"/>
-          <w:lang w:val="en-US"/>
-        </w:rPr>
-        <w:t>gfud</w:t>
-      </w:r>
-      <w:proofErr w:type="spellEnd"/>
-      <w:r>
-        <w:rPr>
-          <w:rFonts w:ascii="Times New Roman" w:hAnsi="Times New Roman" w:cs="Times New Roman"/>
-          <w:sz w:val="24"/>
-          <w:szCs w:val="24"/>
-          <w:lang w:val="en-US"/>
-        </w:rPr>
-        <w:t xml:space="preserve"> to generate a tree out of that. This procedure worked for all the English sentences, and one Polish sentence out of the ones I made trees for (it worked on some other ones as well). The problem here </w:t>
+      <w:r>
+        <w:rPr>
+          <w:rFonts w:ascii="Times New Roman" w:hAnsi="Times New Roman" w:cs="Times New Roman"/>
+          <w:sz w:val="24"/>
+          <w:szCs w:val="24"/>
+          <w:lang w:val="en-US"/>
+        </w:rPr>
+        <w:t>– so first echoing the POS-annotated sentence, using English.dbnf to parse it</w:t>
+      </w:r>
+      <w:r>
+        <w:rPr>
+          <w:rFonts w:ascii="Times New Roman" w:hAnsi="Times New Roman" w:cs="Times New Roman"/>
+          <w:sz w:val="24"/>
+          <w:szCs w:val="24"/>
+          <w:lang w:val="en-US"/>
+        </w:rPr>
+        <w:t xml:space="preserve">, and then asking gfud to generate a tree out of that. This procedure worked for all the English sentences, and one Polish sentence out of the ones I made trees for (it worked on some other ones as well). The problem here </w:t>
       </w:r>
       <w:r>
         <w:rPr>
@@ -2722,39 +1421,8 @@
           <w:szCs w:val="24"/>
           <w:lang w:val="en-US"/>
         </w:rPr>
-        <w:t>gf-</w:t>
-      </w:r>
-      <w:proofErr w:type="spellStart"/>
-      <w:r>
-        <w:rPr>
-          <w:rFonts w:ascii="Times New Roman" w:hAnsi="Times New Roman" w:cs="Times New Roman"/>
-          <w:sz w:val="24"/>
-          <w:szCs w:val="24"/>
-          <w:lang w:val="en-US"/>
-        </w:rPr>
-        <w:t>ud</w:t>
-      </w:r>
-      <w:proofErr w:type="spellEnd"/>
-      <w:r>
-        <w:rPr>
-          <w:rFonts w:ascii="Times New Roman" w:hAnsi="Times New Roman" w:cs="Times New Roman"/>
-          <w:sz w:val="24"/>
-          <w:szCs w:val="24"/>
-          <w:lang w:val="en-US"/>
-        </w:rPr>
-        <w:t xml:space="preserve">: cannot parse </w:t>
-      </w:r>
-      <w:proofErr w:type="spellStart"/>
-      <w:r>
-        <w:rPr>
-          <w:rFonts w:ascii="Times New Roman" w:hAnsi="Times New Roman" w:cs="Times New Roman"/>
-          <w:sz w:val="24"/>
-          <w:szCs w:val="24"/>
-          <w:lang w:val="en-US"/>
-        </w:rPr>
-        <w:t>abstree</w:t>
-      </w:r>
-      <w:proofErr w:type="spellEnd"/>
+        <w:t>gf-ud: cannot parse abstree</w:t>
+      </w:r>
       <w:r>
         <w:rPr>
           <w:rFonts w:ascii="Times New Roman" w:hAnsi="Times New Roman" w:cs="Times New Roman"/>
@@ -2764,25 +1432,14 @@
         </w:rPr>
         <w:t xml:space="preserve">”. I assume this has something to do with the weird syntax of Polish and </w:t>
       </w:r>
-      <w:proofErr w:type="spellStart"/>
-      <w:r>
-        <w:rPr>
-          <w:rFonts w:ascii="Times New Roman" w:hAnsi="Times New Roman" w:cs="Times New Roman"/>
-          <w:sz w:val="24"/>
-          <w:szCs w:val="24"/>
-          <w:lang w:val="en-US"/>
-        </w:rPr>
-        <w:t>English.dbnf</w:t>
-      </w:r>
-      <w:proofErr w:type="spellEnd"/>
-      <w:r>
-        <w:rPr>
-          <w:rFonts w:ascii="Times New Roman" w:hAnsi="Times New Roman" w:cs="Times New Roman"/>
-          <w:sz w:val="24"/>
-          <w:szCs w:val="24"/>
-          <w:lang w:val="en-US"/>
-        </w:rPr>
-        <w:t xml:space="preserve"> not being the best at parsing them (even the one tree that worked has some wrong labels). </w:t>
+      <w:r>
+        <w:rPr>
+          <w:rFonts w:ascii="Times New Roman" w:hAnsi="Times New Roman" w:cs="Times New Roman"/>
+          <w:sz w:val="24"/>
+          <w:szCs w:val="24"/>
+          <w:lang w:val="en-US"/>
+        </w:rPr>
+        <w:t xml:space="preserve">English.dbnf not being the best at parsing them (even the one tree that worked has some wrong labels). </w:t>
       </w:r>
       <w:r>
         <w:rPr>
@@ -2898,29 +1555,8 @@
           <w:szCs w:val="24"/>
           <w:lang w:val="en-US"/>
         </w:rPr>
-        <w:t xml:space="preserve">The first thing that is worth noting is that </w:t>
-      </w:r>
-      <w:proofErr w:type="spellStart"/>
-      <w:r>
-        <w:rPr>
-          <w:rFonts w:ascii="Times New Roman" w:hAnsi="Times New Roman" w:cs="Times New Roman"/>
-          <w:sz w:val="24"/>
-          <w:szCs w:val="24"/>
-          <w:lang w:val="en-US"/>
-        </w:rPr>
-        <w:t>gfud</w:t>
-      </w:r>
-      <w:proofErr w:type="spellEnd"/>
-      <w:r>
-        <w:rPr>
-          <w:rFonts w:ascii="Times New Roman" w:hAnsi="Times New Roman" w:cs="Times New Roman"/>
-          <w:sz w:val="24"/>
-          <w:szCs w:val="24"/>
-          <w:lang w:val="en-US"/>
-        </w:rPr>
-        <w:t xml:space="preserve"> included the </w:t>
-      </w:r>
-      <w:proofErr w:type="spellStart"/>
+        <w:t xml:space="preserve">The first thing that is worth noting is that gfud included the </w:t>
+      </w:r>
       <w:r>
         <w:rPr>
           <w:rFonts w:ascii="Times New Roman" w:hAnsi="Times New Roman" w:cs="Times New Roman"/>
@@ -2930,19 +1566,7 @@
           <w:szCs w:val="24"/>
           <w:lang w:val="en-US"/>
         </w:rPr>
-        <w:t>Utt</w:t>
-      </w:r>
-      <w:proofErr w:type="spellEnd"/>
-      <w:r>
-        <w:rPr>
-          <w:rFonts w:ascii="Times New Roman" w:hAnsi="Times New Roman" w:cs="Times New Roman"/>
-          <w:i/>
-          <w:iCs/>
-          <w:sz w:val="24"/>
-          <w:szCs w:val="24"/>
-          <w:lang w:val="en-US"/>
-        </w:rPr>
-        <w:t xml:space="preserve"> </w:t>
+        <w:t xml:space="preserve">Utt </w:t>
       </w:r>
       <w:r>
         <w:rPr>
@@ -2962,45 +1586,14 @@
         </w:rPr>
         <w:t xml:space="preserve">The one major difference is that it is classified as an imperative sentence, which is incorrect, as it is just a regular declarative sentence. This is because in English the only situation where a pronoun can be dropped is in imperative sentences, while in Polish pronoun-dropping is very common, since the information about person and number is conveyed by the inflected verb. </w:t>
       </w:r>
-      <w:proofErr w:type="spellStart"/>
-      <w:r>
-        <w:rPr>
-          <w:rFonts w:ascii="Times New Roman" w:hAnsi="Times New Roman" w:cs="Times New Roman"/>
-          <w:sz w:val="24"/>
-          <w:szCs w:val="24"/>
-          <w:lang w:val="en-US"/>
-        </w:rPr>
-        <w:t>Gfud</w:t>
-      </w:r>
-      <w:proofErr w:type="spellEnd"/>
-      <w:r>
-        <w:rPr>
-          <w:rFonts w:ascii="Times New Roman" w:hAnsi="Times New Roman" w:cs="Times New Roman"/>
-          <w:sz w:val="24"/>
-          <w:szCs w:val="24"/>
-          <w:lang w:val="en-US"/>
-        </w:rPr>
-        <w:t xml:space="preserve"> also used </w:t>
-      </w:r>
-      <w:proofErr w:type="spellStart"/>
-      <w:r>
-        <w:rPr>
-          <w:rFonts w:ascii="Times New Roman" w:hAnsi="Times New Roman" w:cs="Times New Roman"/>
-          <w:sz w:val="24"/>
-          <w:szCs w:val="24"/>
-          <w:lang w:val="en-US"/>
-        </w:rPr>
-        <w:t>NP_obl</w:t>
-      </w:r>
-      <w:proofErr w:type="spellEnd"/>
-      <w:r>
-        <w:rPr>
-          <w:rFonts w:ascii="Times New Roman" w:hAnsi="Times New Roman" w:cs="Times New Roman"/>
-          <w:sz w:val="24"/>
-          <w:szCs w:val="24"/>
-          <w:lang w:val="en-US"/>
-        </w:rPr>
-        <w:t xml:space="preserve"> where I used PP (prepositional phrase). In addition, it always </w:t>
+      <w:r>
+        <w:rPr>
+          <w:rFonts w:ascii="Times New Roman" w:hAnsi="Times New Roman" w:cs="Times New Roman"/>
+          <w:sz w:val="24"/>
+          <w:szCs w:val="24"/>
+          <w:lang w:val="en-US"/>
+        </w:rPr>
+        <w:t xml:space="preserve">Gfud also used NP_obl where I used PP (prepositional phrase). In addition, it always </w:t>
       </w:r>
       <w:r>
         <w:rPr>
@@ -3368,27 +1961,7 @@
           <w:szCs w:val="24"/>
           <w:lang w:val="en-US"/>
         </w:rPr>
-        <w:t>I can also see that “</w:t>
-      </w:r>
-      <w:proofErr w:type="spellStart"/>
-      <w:r>
-        <w:rPr>
-          <w:rFonts w:ascii="Times New Roman" w:hAnsi="Times New Roman" w:cs="Times New Roman"/>
-          <w:sz w:val="24"/>
-          <w:szCs w:val="24"/>
-          <w:lang w:val="en-US"/>
-        </w:rPr>
-        <w:t>tylko</w:t>
-      </w:r>
-      <w:proofErr w:type="spellEnd"/>
-      <w:r>
-        <w:rPr>
-          <w:rFonts w:ascii="Times New Roman" w:hAnsi="Times New Roman" w:cs="Times New Roman"/>
-          <w:sz w:val="24"/>
-          <w:szCs w:val="24"/>
-          <w:lang w:val="en-US"/>
-        </w:rPr>
-        <w:t xml:space="preserve">” – </w:t>
+        <w:t xml:space="preserve">I can also see that “tylko” – </w:t>
       </w:r>
       <w:r>
         <w:rPr>
@@ -3435,27 +2008,7 @@
           <w:szCs w:val="24"/>
           <w:lang w:val="en-US"/>
         </w:rPr>
-        <w:t>copula (</w:t>
-      </w:r>
-      <w:proofErr w:type="spellStart"/>
-      <w:r>
-        <w:rPr>
-          <w:rFonts w:ascii="Times New Roman" w:hAnsi="Times New Roman" w:cs="Times New Roman"/>
-          <w:sz w:val="24"/>
-          <w:szCs w:val="24"/>
-          <w:lang w:val="en-US"/>
-        </w:rPr>
-        <w:t>mislabelled</w:t>
-      </w:r>
-      <w:proofErr w:type="spellEnd"/>
-      <w:r>
-        <w:rPr>
-          <w:rFonts w:ascii="Times New Roman" w:hAnsi="Times New Roman" w:cs="Times New Roman"/>
-          <w:sz w:val="24"/>
-          <w:szCs w:val="24"/>
-          <w:lang w:val="en-US"/>
-        </w:rPr>
-        <w:t xml:space="preserve"> here as </w:t>
+        <w:t xml:space="preserve">copula (mislabelled here as </w:t>
       </w:r>
       <w:r>
         <w:rPr>
@@ -3477,7 +2030,6 @@
         </w:rPr>
         <w:t xml:space="preserve">) is completely detached from the rest of the sentence, where </w:t>
       </w:r>
-      <w:proofErr w:type="spellStart"/>
       <w:r>
         <w:rPr>
           <w:rFonts w:ascii="Times New Roman" w:hAnsi="Times New Roman" w:cs="Times New Roman"/>
@@ -3487,19 +2039,7 @@
           <w:szCs w:val="24"/>
           <w:lang w:val="en-US"/>
         </w:rPr>
-        <w:t>Utt</w:t>
-      </w:r>
-      <w:proofErr w:type="spellEnd"/>
-      <w:r>
-        <w:rPr>
-          <w:rFonts w:ascii="Times New Roman" w:hAnsi="Times New Roman" w:cs="Times New Roman"/>
-          <w:i/>
-          <w:iCs/>
-          <w:sz w:val="24"/>
-          <w:szCs w:val="24"/>
-          <w:lang w:val="en-US"/>
-        </w:rPr>
-        <w:t xml:space="preserve"> </w:t>
+        <w:t xml:space="preserve">Utt </w:t>
       </w:r>
       <w:r>
         <w:rPr>
@@ -3636,27 +2176,7 @@
           <w:szCs w:val="24"/>
           <w:lang w:val="en-US"/>
         </w:rPr>
-        <w:t xml:space="preserve">f differences between this tree and my analysis. First of all, in the </w:t>
-      </w:r>
-      <w:proofErr w:type="spellStart"/>
-      <w:r>
-        <w:rPr>
-          <w:rFonts w:ascii="Times New Roman" w:hAnsi="Times New Roman" w:cs="Times New Roman"/>
-          <w:sz w:val="24"/>
-          <w:szCs w:val="24"/>
-          <w:lang w:val="en-US"/>
-        </w:rPr>
-        <w:t>gfud</w:t>
-      </w:r>
-      <w:proofErr w:type="spellEnd"/>
-      <w:r>
-        <w:rPr>
-          <w:rFonts w:ascii="Times New Roman" w:hAnsi="Times New Roman" w:cs="Times New Roman"/>
-          <w:sz w:val="24"/>
-          <w:szCs w:val="24"/>
-          <w:lang w:val="en-US"/>
-        </w:rPr>
-        <w:t xml:space="preserve"> tree, four different nodes stem from </w:t>
+        <w:t xml:space="preserve">f differences between this tree and my analysis. First of all, in the gfud tree, four different nodes stem from </w:t>
       </w:r>
       <w:r>
         <w:rPr>
@@ -3707,7 +2227,6 @@
         </w:rPr>
         <w:t xml:space="preserve"> with the copula, following the lecture slides, and with </w:t>
       </w:r>
-      <w:proofErr w:type="spellStart"/>
       <w:r>
         <w:rPr>
           <w:rFonts w:ascii="Times New Roman" w:hAnsi="Times New Roman" w:cs="Times New Roman"/>
@@ -3717,9 +2236,26 @@
           <w:szCs w:val="24"/>
           <w:lang w:val="en-US"/>
         </w:rPr>
-        <w:t>AdV</w:t>
-      </w:r>
-      <w:proofErr w:type="spellEnd"/>
+        <w:t xml:space="preserve">AdV </w:t>
+      </w:r>
+      <w:r>
+        <w:rPr>
+          <w:rFonts w:ascii="Times New Roman" w:hAnsi="Times New Roman" w:cs="Times New Roman"/>
+          <w:sz w:val="24"/>
+          <w:szCs w:val="24"/>
+          <w:lang w:val="en-US"/>
+        </w:rPr>
+        <w:t xml:space="preserve">modifying a noun phrase). Another difference can be found in where the determiner “a” is attached: </w:t>
+      </w:r>
+      <w:r>
+        <w:rPr>
+          <w:rFonts w:ascii="Times New Roman" w:hAnsi="Times New Roman" w:cs="Times New Roman"/>
+          <w:sz w:val="24"/>
+          <w:szCs w:val="24"/>
+          <w:lang w:val="en-US"/>
+        </w:rPr>
+        <w:t xml:space="preserve">in the generated tree a separate </w:t>
+      </w:r>
       <w:r>
         <w:rPr>
           <w:rFonts w:ascii="Times New Roman" w:hAnsi="Times New Roman" w:cs="Times New Roman"/>
@@ -3729,25 +2265,16 @@
           <w:szCs w:val="24"/>
           <w:lang w:val="en-US"/>
         </w:rPr>
-        <w:t xml:space="preserve"> </w:t>
-      </w:r>
-      <w:r>
-        <w:rPr>
-          <w:rFonts w:ascii="Times New Roman" w:hAnsi="Times New Roman" w:cs="Times New Roman"/>
-          <w:sz w:val="24"/>
-          <w:szCs w:val="24"/>
-          <w:lang w:val="en-US"/>
-        </w:rPr>
-        <w:t xml:space="preserve">modifying a noun phrase). Another difference can be found in where the determiner “a” is attached: </w:t>
-      </w:r>
-      <w:r>
-        <w:rPr>
-          <w:rFonts w:ascii="Times New Roman" w:hAnsi="Times New Roman" w:cs="Times New Roman"/>
-          <w:sz w:val="24"/>
-          <w:szCs w:val="24"/>
-          <w:lang w:val="en-US"/>
-        </w:rPr>
-        <w:t xml:space="preserve">in the generated tree a separate </w:t>
+        <w:t>NP</w:t>
+      </w:r>
+      <w:r>
+        <w:rPr>
+          <w:rFonts w:ascii="Times New Roman" w:hAnsi="Times New Roman" w:cs="Times New Roman"/>
+          <w:sz w:val="24"/>
+          <w:szCs w:val="24"/>
+          <w:lang w:val="en-US"/>
+        </w:rPr>
+        <w:t xml:space="preserve"> splits from the </w:t>
       </w:r>
       <w:r>
         <w:rPr>
@@ -3758,16 +2285,16 @@
           <w:szCs w:val="24"/>
           <w:lang w:val="en-US"/>
         </w:rPr>
-        <w:t>NP</w:t>
-      </w:r>
-      <w:r>
-        <w:rPr>
-          <w:rFonts w:ascii="Times New Roman" w:hAnsi="Times New Roman" w:cs="Times New Roman"/>
-          <w:sz w:val="24"/>
-          <w:szCs w:val="24"/>
-          <w:lang w:val="en-US"/>
-        </w:rPr>
-        <w:t xml:space="preserve"> splits from the </w:t>
+        <w:t>PP</w:t>
+      </w:r>
+      <w:r>
+        <w:rPr>
+          <w:rFonts w:ascii="Times New Roman" w:hAnsi="Times New Roman" w:cs="Times New Roman"/>
+          <w:sz w:val="24"/>
+          <w:szCs w:val="24"/>
+          <w:lang w:val="en-US"/>
+        </w:rPr>
+        <w:t xml:space="preserve"> (or NP_</w:t>
       </w:r>
       <w:r>
         <w:rPr>
@@ -3778,39 +2305,8 @@
           <w:szCs w:val="24"/>
           <w:lang w:val="en-US"/>
         </w:rPr>
-        <w:t>PP</w:t>
-      </w:r>
-      <w:r>
-        <w:rPr>
-          <w:rFonts w:ascii="Times New Roman" w:hAnsi="Times New Roman" w:cs="Times New Roman"/>
-          <w:sz w:val="24"/>
-          <w:szCs w:val="24"/>
-          <w:lang w:val="en-US"/>
-        </w:rPr>
-        <w:t xml:space="preserve"> (or </w:t>
-      </w:r>
-      <w:proofErr w:type="spellStart"/>
-      <w:r>
-        <w:rPr>
-          <w:rFonts w:ascii="Times New Roman" w:hAnsi="Times New Roman" w:cs="Times New Roman"/>
-          <w:sz w:val="24"/>
-          <w:szCs w:val="24"/>
-          <w:lang w:val="en-US"/>
-        </w:rPr>
-        <w:t>NP_</w:t>
-      </w:r>
-      <w:r>
-        <w:rPr>
-          <w:rFonts w:ascii="Times New Roman" w:hAnsi="Times New Roman" w:cs="Times New Roman"/>
-          <w:i/>
-          <w:iCs/>
-          <w:sz w:val="24"/>
-          <w:szCs w:val="24"/>
-          <w:lang w:val="en-US"/>
-        </w:rPr>
         <w:t>obl</w:t>
       </w:r>
-      <w:proofErr w:type="spellEnd"/>
       <w:r>
         <w:rPr>
           <w:rFonts w:ascii="Times New Roman" w:hAnsi="Times New Roman" w:cs="Times New Roman"/>
@@ -4055,7 +2551,6 @@
         </w:rPr>
         <w:t xml:space="preserve">where in this analysis what I marked as </w:t>
       </w:r>
-      <w:proofErr w:type="spellStart"/>
       <w:r>
         <w:rPr>
           <w:rFonts w:ascii="Times New Roman" w:hAnsi="Times New Roman" w:cs="Times New Roman"/>
@@ -4065,19 +2560,7 @@
           <w:szCs w:val="24"/>
           <w:lang w:val="en-US"/>
         </w:rPr>
-        <w:t>Obl</w:t>
-      </w:r>
-      <w:proofErr w:type="spellEnd"/>
-      <w:r>
-        <w:rPr>
-          <w:rFonts w:ascii="Times New Roman" w:hAnsi="Times New Roman" w:cs="Times New Roman"/>
-          <w:i/>
-          <w:iCs/>
-          <w:sz w:val="24"/>
-          <w:szCs w:val="24"/>
-          <w:lang w:val="en-US"/>
-        </w:rPr>
-        <w:t xml:space="preserve"> </w:t>
+        <w:t xml:space="preserve">Obl </w:t>
       </w:r>
       <w:r>
         <w:rPr>
@@ -4653,7 +3136,6 @@
         </w:rPr>
         <w:t xml:space="preserve">ifferences between this tree and my tree, but the general structure is similar. </w:t>
       </w:r>
-      <w:proofErr w:type="spellStart"/>
       <w:r>
         <w:rPr>
           <w:rFonts w:ascii="Times New Roman" w:hAnsi="Times New Roman" w:cs="Times New Roman"/>
@@ -4670,37 +3152,7 @@
           <w:szCs w:val="24"/>
           <w:lang w:val="en-US"/>
         </w:rPr>
-        <w:t>fud</w:t>
-      </w:r>
-      <w:proofErr w:type="spellEnd"/>
-      <w:r>
-        <w:rPr>
-          <w:rFonts w:ascii="Times New Roman" w:hAnsi="Times New Roman" w:cs="Times New Roman"/>
-          <w:sz w:val="24"/>
-          <w:szCs w:val="24"/>
-          <w:lang w:val="en-US"/>
-        </w:rPr>
-        <w:t xml:space="preserve"> again splits a node in three where I put a VP splitting into an </w:t>
-      </w:r>
-      <w:proofErr w:type="spellStart"/>
-      <w:r>
-        <w:rPr>
-          <w:rFonts w:ascii="Times New Roman" w:hAnsi="Times New Roman" w:cs="Times New Roman"/>
-          <w:sz w:val="24"/>
-          <w:szCs w:val="24"/>
-          <w:lang w:val="en-US"/>
-        </w:rPr>
-        <w:t>AuxP</w:t>
-      </w:r>
-      <w:proofErr w:type="spellEnd"/>
-      <w:r>
-        <w:rPr>
-          <w:rFonts w:ascii="Times New Roman" w:hAnsi="Times New Roman" w:cs="Times New Roman"/>
-          <w:sz w:val="24"/>
-          <w:szCs w:val="24"/>
-          <w:lang w:val="en-US"/>
-        </w:rPr>
-        <w:t xml:space="preserve"> and a PP</w:t>
+        <w:t>fud again splits a node in three where I put a VP splitting into an AuxP and a PP</w:t>
       </w:r>
       <w:r>
         <w:rPr>
@@ -4718,27 +3170,7 @@
           <w:szCs w:val="24"/>
           <w:lang w:val="en-US"/>
         </w:rPr>
-        <w:t xml:space="preserve">Aside from that it is just a few more </w:t>
-      </w:r>
-      <w:proofErr w:type="spellStart"/>
-      <w:r>
-        <w:rPr>
-          <w:rFonts w:ascii="Times New Roman" w:hAnsi="Times New Roman" w:cs="Times New Roman"/>
-          <w:sz w:val="24"/>
-          <w:szCs w:val="24"/>
-          <w:lang w:val="en-US"/>
-        </w:rPr>
-        <w:t>more</w:t>
-      </w:r>
-      <w:proofErr w:type="spellEnd"/>
-      <w:r>
-        <w:rPr>
-          <w:rFonts w:ascii="Times New Roman" w:hAnsi="Times New Roman" w:cs="Times New Roman"/>
-          <w:sz w:val="24"/>
-          <w:szCs w:val="24"/>
-          <w:lang w:val="en-US"/>
-        </w:rPr>
-        <w:t xml:space="preserve"> detailed labels that set this tree apart from mine.</w:t>
+        <w:t>Aside from that it is just a few more more detailed labels that set this tree apart from mine.</w:t>
       </w:r>
     </w:p>
     <w:p>
@@ -4845,27 +3277,7 @@
           <w:szCs w:val="24"/>
           <w:lang w:val="en-US"/>
         </w:rPr>
-        <w:t xml:space="preserve">ISO-8 and instead it saved in some weird ASCII format that made it impossible for </w:t>
-      </w:r>
-      <w:proofErr w:type="spellStart"/>
-      <w:r>
-        <w:rPr>
-          <w:rFonts w:ascii="Times New Roman" w:hAnsi="Times New Roman" w:cs="Times New Roman"/>
-          <w:sz w:val="24"/>
-          <w:szCs w:val="24"/>
-          <w:lang w:val="en-US"/>
-        </w:rPr>
-        <w:t>gfud</w:t>
-      </w:r>
-      <w:proofErr w:type="spellEnd"/>
-      <w:r>
-        <w:rPr>
-          <w:rFonts w:ascii="Times New Roman" w:hAnsi="Times New Roman" w:cs="Times New Roman"/>
-          <w:sz w:val="24"/>
-          <w:szCs w:val="24"/>
-          <w:lang w:val="en-US"/>
-        </w:rPr>
-        <w:t xml:space="preserve"> to read. </w:t>
+        <w:t xml:space="preserve">ISO-8 and instead it saved in some weird ASCII format that made it impossible for gfud to read. </w:t>
       </w:r>
       <w:r>
         <w:rPr>
@@ -5025,67 +3437,7 @@
           <w:szCs w:val="24"/>
           <w:lang w:val="en-US"/>
         </w:rPr>
-        <w:t xml:space="preserve">: </w:t>
-      </w:r>
-      <w:proofErr w:type="spellStart"/>
-      <w:r>
-        <w:rPr>
-          <w:rFonts w:ascii="Times New Roman" w:hAnsi="Times New Roman" w:cs="Times New Roman"/>
-          <w:sz w:val="24"/>
-          <w:szCs w:val="24"/>
-          <w:lang w:val="en-US"/>
-        </w:rPr>
-        <w:t>UD_Polish</w:t>
-      </w:r>
-      <w:proofErr w:type="spellEnd"/>
-      <w:r>
-        <w:rPr>
-          <w:rFonts w:ascii="Times New Roman" w:hAnsi="Times New Roman" w:cs="Times New Roman"/>
-          <w:sz w:val="24"/>
-          <w:szCs w:val="24"/>
-          <w:lang w:val="en-US"/>
-        </w:rPr>
-        <w:t xml:space="preserve">-LFG, </w:t>
-      </w:r>
-      <w:proofErr w:type="spellStart"/>
-      <w:r>
-        <w:rPr>
-          <w:rFonts w:ascii="Times New Roman" w:hAnsi="Times New Roman" w:cs="Times New Roman"/>
-          <w:sz w:val="24"/>
-          <w:szCs w:val="24"/>
-          <w:lang w:val="en-US"/>
-        </w:rPr>
-        <w:t>UD_Polish</w:t>
-      </w:r>
-      <w:proofErr w:type="spellEnd"/>
-      <w:r>
-        <w:rPr>
-          <w:rFonts w:ascii="Times New Roman" w:hAnsi="Times New Roman" w:cs="Times New Roman"/>
-          <w:sz w:val="24"/>
-          <w:szCs w:val="24"/>
-          <w:lang w:val="en-US"/>
-        </w:rPr>
-        <w:t xml:space="preserve">-PDB, and the one I already have used, </w:t>
-      </w:r>
-      <w:proofErr w:type="spellStart"/>
-      <w:r>
-        <w:rPr>
-          <w:rFonts w:ascii="Times New Roman" w:hAnsi="Times New Roman" w:cs="Times New Roman"/>
-          <w:sz w:val="24"/>
-          <w:szCs w:val="24"/>
-          <w:lang w:val="en-US"/>
-        </w:rPr>
-        <w:t>UD_Polish</w:t>
-      </w:r>
-      <w:proofErr w:type="spellEnd"/>
-      <w:r>
-        <w:rPr>
-          <w:rFonts w:ascii="Times New Roman" w:hAnsi="Times New Roman" w:cs="Times New Roman"/>
-          <w:sz w:val="24"/>
-          <w:szCs w:val="24"/>
-          <w:lang w:val="en-US"/>
-        </w:rPr>
-        <w:t xml:space="preserve">-PUD. For the last one there is only a test version, but for the other </w:t>
+        <w:t xml:space="preserve">: UD_Polish-LFG, UD_Polish-PDB, and the one I already have used, UD_Polish-PUD. For the last one there is only a test version, but for the other </w:t>
       </w:r>
       <w:r>
         <w:rPr>
@@ -5140,27 +3492,7 @@
           <w:szCs w:val="24"/>
           <w:lang w:val="en-US"/>
         </w:rPr>
-        <w:t xml:space="preserve">. I uploaded them to </w:t>
-      </w:r>
-      <w:proofErr w:type="spellStart"/>
-      <w:r>
-        <w:rPr>
-          <w:rFonts w:ascii="Times New Roman" w:hAnsi="Times New Roman" w:cs="Times New Roman"/>
-          <w:sz w:val="24"/>
-          <w:szCs w:val="24"/>
-          <w:lang w:val="en-US"/>
-        </w:rPr>
-        <w:t>eduserv</w:t>
-      </w:r>
-      <w:proofErr w:type="spellEnd"/>
-      <w:r>
-        <w:rPr>
-          <w:rFonts w:ascii="Times New Roman" w:hAnsi="Times New Roman" w:cs="Times New Roman"/>
-          <w:sz w:val="24"/>
-          <w:szCs w:val="24"/>
-          <w:lang w:val="en-US"/>
-        </w:rPr>
-        <w:t xml:space="preserve"> and </w:t>
+        <w:t xml:space="preserve">. I uploaded them to eduserv and </w:t>
       </w:r>
       <w:r>
         <w:rPr>
@@ -5180,9 +3512,8 @@
           <w:szCs w:val="24"/>
           <w:lang w:val="en-US"/>
         </w:rPr>
-        <w:t xml:space="preserve">cat </w:t>
-      </w:r>
-      <w:proofErr w:type="spellStart"/>
+        <w:t>cat pl_lfg-ud-t</w:t>
+      </w:r>
       <w:r>
         <w:rPr>
           <w:rFonts w:ascii="Times New Roman" w:hAnsi="Times New Roman" w:cs="Times New Roman"/>
@@ -5192,7 +3523,7 @@
           <w:szCs w:val="24"/>
           <w:lang w:val="en-US"/>
         </w:rPr>
-        <w:t>pl_lfg-ud-t</w:t>
+        <w:t>est</w:t>
       </w:r>
       <w:r>
         <w:rPr>
@@ -5203,7 +3534,7 @@
           <w:szCs w:val="24"/>
           <w:lang w:val="en-US"/>
         </w:rPr>
-        <w:t>est</w:t>
+        <w:t>.conllu | gfud extract-pos-words &gt; pl_lfg-sents.txt</w:t>
       </w:r>
       <w:r>
         <w:rPr>
@@ -5214,53 +3545,6 @@
           <w:szCs w:val="24"/>
           <w:lang w:val="en-US"/>
         </w:rPr>
-        <w:t>.conllu</w:t>
-      </w:r>
-      <w:proofErr w:type="spellEnd"/>
-      <w:r>
-        <w:rPr>
-          <w:rFonts w:ascii="Times New Roman" w:hAnsi="Times New Roman" w:cs="Times New Roman"/>
-          <w:i/>
-          <w:iCs/>
-          <w:sz w:val="24"/>
-          <w:szCs w:val="24"/>
-          <w:lang w:val="en-US"/>
-        </w:rPr>
-        <w:t xml:space="preserve"> | </w:t>
-      </w:r>
-      <w:proofErr w:type="spellStart"/>
-      <w:r>
-        <w:rPr>
-          <w:rFonts w:ascii="Times New Roman" w:hAnsi="Times New Roman" w:cs="Times New Roman"/>
-          <w:i/>
-          <w:iCs/>
-          <w:sz w:val="24"/>
-          <w:szCs w:val="24"/>
-          <w:lang w:val="en-US"/>
-        </w:rPr>
-        <w:t>gfud</w:t>
-      </w:r>
-      <w:proofErr w:type="spellEnd"/>
-      <w:r>
-        <w:rPr>
-          <w:rFonts w:ascii="Times New Roman" w:hAnsi="Times New Roman" w:cs="Times New Roman"/>
-          <w:i/>
-          <w:iCs/>
-          <w:sz w:val="24"/>
-          <w:szCs w:val="24"/>
-          <w:lang w:val="en-US"/>
-        </w:rPr>
-        <w:t xml:space="preserve"> extract-pos-words &gt; pl_lfg-sents.txt</w:t>
-      </w:r>
-      <w:r>
-        <w:rPr>
-          <w:rFonts w:ascii="Times New Roman" w:hAnsi="Times New Roman" w:cs="Times New Roman"/>
-          <w:i/>
-          <w:iCs/>
-          <w:sz w:val="24"/>
-          <w:szCs w:val="24"/>
-          <w:lang w:val="en-US"/>
-        </w:rPr>
         <w:t xml:space="preserve"> </w:t>
       </w:r>
       <w:r>
@@ -5270,27 +3554,7 @@
           <w:szCs w:val="24"/>
           <w:lang w:val="en-US"/>
         </w:rPr>
-        <w:t>(and analogous ones for the other .</w:t>
-      </w:r>
-      <w:proofErr w:type="spellStart"/>
-      <w:r>
-        <w:rPr>
-          <w:rFonts w:ascii="Times New Roman" w:hAnsi="Times New Roman" w:cs="Times New Roman"/>
-          <w:sz w:val="24"/>
-          <w:szCs w:val="24"/>
-          <w:lang w:val="en-US"/>
-        </w:rPr>
-        <w:t>conllu</w:t>
-      </w:r>
-      <w:proofErr w:type="spellEnd"/>
-      <w:r>
-        <w:rPr>
-          <w:rFonts w:ascii="Times New Roman" w:hAnsi="Times New Roman" w:cs="Times New Roman"/>
-          <w:sz w:val="24"/>
-          <w:szCs w:val="24"/>
-          <w:lang w:val="en-US"/>
-        </w:rPr>
-        <w:t xml:space="preserve"> files). This ended me up with </w:t>
+        <w:t xml:space="preserve">(and analogous ones for the other .conllu files). This ended me up with </w:t>
       </w:r>
       <w:r>
         <w:rPr>
@@ -5330,27 +3594,7 @@
           <w:szCs w:val="24"/>
           <w:lang w:val="en-US"/>
         </w:rPr>
-        <w:t xml:space="preserve">I first tested what the </w:t>
-      </w:r>
-      <w:proofErr w:type="spellStart"/>
-      <w:r>
-        <w:rPr>
-          <w:rFonts w:ascii="Times New Roman" w:hAnsi="Times New Roman" w:cs="Times New Roman"/>
-          <w:sz w:val="24"/>
-          <w:szCs w:val="24"/>
-          <w:lang w:val="en-US"/>
-        </w:rPr>
-        <w:t>udScores</w:t>
-      </w:r>
-      <w:proofErr w:type="spellEnd"/>
-      <w:r>
-        <w:rPr>
-          <w:rFonts w:ascii="Times New Roman" w:hAnsi="Times New Roman" w:cs="Times New Roman"/>
-          <w:sz w:val="24"/>
-          <w:szCs w:val="24"/>
-          <w:lang w:val="en-US"/>
-        </w:rPr>
-        <w:t xml:space="preserve"> for those sentences with the English grammar were:</w:t>
+        <w:t>I first tested what the udScores for those sentences with the English grammar were:</w:t>
       </w:r>
     </w:p>
     <w:p>
@@ -5378,125 +3622,14 @@
         </w:rPr>
         <w:t xml:space="preserve">For the PUD: </w:t>
       </w:r>
-      <w:proofErr w:type="spellStart"/>
-      <w:r>
-        <w:rPr>
-          <w:rFonts w:ascii="Times New Roman" w:hAnsi="Times New Roman" w:cs="Times New Roman"/>
-          <w:sz w:val="24"/>
-          <w:szCs w:val="24"/>
-          <w:lang w:val="en-US"/>
-        </w:rPr>
-        <w:t>UDScore</w:t>
-      </w:r>
-      <w:proofErr w:type="spellEnd"/>
-      <w:r>
-        <w:rPr>
-          <w:rFonts w:ascii="Times New Roman" w:hAnsi="Times New Roman" w:cs="Times New Roman"/>
-          <w:sz w:val="24"/>
-          <w:szCs w:val="24"/>
-          <w:lang w:val="en-US"/>
-        </w:rPr>
-        <w:t xml:space="preserve"> {</w:t>
-      </w:r>
-      <w:proofErr w:type="spellStart"/>
-      <w:r>
-        <w:rPr>
-          <w:rFonts w:ascii="Times New Roman" w:hAnsi="Times New Roman" w:cs="Times New Roman"/>
-          <w:sz w:val="24"/>
-          <w:szCs w:val="24"/>
-          <w:lang w:val="en-US"/>
-        </w:rPr>
-        <w:t>udScore</w:t>
-      </w:r>
-      <w:proofErr w:type="spellEnd"/>
-      <w:r>
-        <w:rPr>
-          <w:rFonts w:ascii="Times New Roman" w:hAnsi="Times New Roman" w:cs="Times New Roman"/>
-          <w:sz w:val="24"/>
-          <w:szCs w:val="24"/>
-          <w:lang w:val="en-US"/>
-        </w:rPr>
-        <w:t xml:space="preserve"> = 0.3173780138949314, </w:t>
-      </w:r>
-      <w:proofErr w:type="spellStart"/>
-      <w:r>
-        <w:rPr>
-          <w:rFonts w:ascii="Times New Roman" w:hAnsi="Times New Roman" w:cs="Times New Roman"/>
-          <w:sz w:val="24"/>
-          <w:szCs w:val="24"/>
-          <w:lang w:val="en-US"/>
-        </w:rPr>
-        <w:t>udMatching</w:t>
-      </w:r>
-      <w:proofErr w:type="spellEnd"/>
-      <w:r>
-        <w:rPr>
-          <w:rFonts w:ascii="Times New Roman" w:hAnsi="Times New Roman" w:cs="Times New Roman"/>
-          <w:sz w:val="24"/>
-          <w:szCs w:val="24"/>
-          <w:lang w:val="en-US"/>
-        </w:rPr>
-        <w:t xml:space="preserve"> = 1000, </w:t>
-      </w:r>
-      <w:proofErr w:type="spellStart"/>
-      <w:r>
-        <w:rPr>
-          <w:rFonts w:ascii="Times New Roman" w:hAnsi="Times New Roman" w:cs="Times New Roman"/>
-          <w:sz w:val="24"/>
-          <w:szCs w:val="24"/>
-          <w:lang w:val="en-US"/>
-        </w:rPr>
-        <w:t>udTotalLength</w:t>
-      </w:r>
-      <w:proofErr w:type="spellEnd"/>
-      <w:r>
-        <w:rPr>
-          <w:rFonts w:ascii="Times New Roman" w:hAnsi="Times New Roman" w:cs="Times New Roman"/>
-          <w:sz w:val="24"/>
-          <w:szCs w:val="24"/>
-          <w:lang w:val="en-US"/>
-        </w:rPr>
-        <w:t xml:space="preserve"> = 18438, </w:t>
-      </w:r>
-      <w:proofErr w:type="spellStart"/>
-      <w:r>
-        <w:rPr>
-          <w:rFonts w:ascii="Times New Roman" w:hAnsi="Times New Roman" w:cs="Times New Roman"/>
-          <w:sz w:val="24"/>
-          <w:szCs w:val="24"/>
-          <w:lang w:val="en-US"/>
-        </w:rPr>
-        <w:t>udSamesLength</w:t>
-      </w:r>
-      <w:proofErr w:type="spellEnd"/>
-      <w:r>
-        <w:rPr>
-          <w:rFonts w:ascii="Times New Roman" w:hAnsi="Times New Roman" w:cs="Times New Roman"/>
-          <w:sz w:val="24"/>
-          <w:szCs w:val="24"/>
-          <w:lang w:val="en-US"/>
-        </w:rPr>
-        <w:t xml:space="preserve"> = 5650, </w:t>
-      </w:r>
-      <w:proofErr w:type="spellStart"/>
-      <w:r>
-        <w:rPr>
-          <w:rFonts w:ascii="Times New Roman" w:hAnsi="Times New Roman" w:cs="Times New Roman"/>
-          <w:sz w:val="24"/>
-          <w:szCs w:val="24"/>
-          <w:lang w:val="en-US"/>
-        </w:rPr>
-        <w:t>udPerfectMatch</w:t>
-      </w:r>
-      <w:proofErr w:type="spellEnd"/>
-      <w:r>
-        <w:rPr>
-          <w:rFonts w:ascii="Times New Roman" w:hAnsi="Times New Roman" w:cs="Times New Roman"/>
-          <w:sz w:val="24"/>
-          <w:szCs w:val="24"/>
-          <w:lang w:val="en-US"/>
-        </w:rPr>
-        <w:t xml:space="preserve"> = 7}</w:t>
+      <w:r>
+        <w:rPr>
+          <w:rFonts w:ascii="Times New Roman" w:hAnsi="Times New Roman" w:cs="Times New Roman"/>
+          <w:sz w:val="24"/>
+          <w:szCs w:val="24"/>
+          <w:lang w:val="en-US"/>
+        </w:rPr>
+        <w:t>UDScore {udScore = 0.3173780138949314, udMatching = 1000, udTotalLength = 18438, udSamesLength = 5650, udPerfectMatch = 7}</w:t>
       </w:r>
     </w:p>
     <w:p>
@@ -5533,125 +3666,14 @@
         </w:rPr>
         <w:t xml:space="preserve"> </w:t>
       </w:r>
-      <w:proofErr w:type="spellStart"/>
-      <w:r>
-        <w:rPr>
-          <w:rFonts w:ascii="Times New Roman" w:hAnsi="Times New Roman" w:cs="Times New Roman"/>
-          <w:sz w:val="24"/>
-          <w:szCs w:val="24"/>
-          <w:lang w:val="en-US"/>
-        </w:rPr>
-        <w:t>UDScore</w:t>
-      </w:r>
-      <w:proofErr w:type="spellEnd"/>
-      <w:r>
-        <w:rPr>
-          <w:rFonts w:ascii="Times New Roman" w:hAnsi="Times New Roman" w:cs="Times New Roman"/>
-          <w:sz w:val="24"/>
-          <w:szCs w:val="24"/>
-          <w:lang w:val="en-US"/>
-        </w:rPr>
-        <w:t xml:space="preserve"> {</w:t>
-      </w:r>
-      <w:proofErr w:type="spellStart"/>
-      <w:r>
-        <w:rPr>
-          <w:rFonts w:ascii="Times New Roman" w:hAnsi="Times New Roman" w:cs="Times New Roman"/>
-          <w:sz w:val="24"/>
-          <w:szCs w:val="24"/>
-          <w:lang w:val="en-US"/>
-        </w:rPr>
-        <w:t>udScore</w:t>
-      </w:r>
-      <w:proofErr w:type="spellEnd"/>
-      <w:r>
-        <w:rPr>
-          <w:rFonts w:ascii="Times New Roman" w:hAnsi="Times New Roman" w:cs="Times New Roman"/>
-          <w:sz w:val="24"/>
-          <w:szCs w:val="24"/>
-          <w:lang w:val="en-US"/>
-        </w:rPr>
-        <w:t xml:space="preserve"> = 0.4830695754248489, </w:t>
-      </w:r>
-      <w:proofErr w:type="spellStart"/>
-      <w:r>
-        <w:rPr>
-          <w:rFonts w:ascii="Times New Roman" w:hAnsi="Times New Roman" w:cs="Times New Roman"/>
-          <w:sz w:val="24"/>
-          <w:szCs w:val="24"/>
-          <w:lang w:val="en-US"/>
-        </w:rPr>
-        <w:t>udMatching</w:t>
-      </w:r>
-      <w:proofErr w:type="spellEnd"/>
-      <w:r>
-        <w:rPr>
-          <w:rFonts w:ascii="Times New Roman" w:hAnsi="Times New Roman" w:cs="Times New Roman"/>
-          <w:sz w:val="24"/>
-          <w:szCs w:val="24"/>
-          <w:lang w:val="en-US"/>
-        </w:rPr>
-        <w:t xml:space="preserve"> = 384, </w:t>
-      </w:r>
-      <w:proofErr w:type="spellStart"/>
-      <w:r>
-        <w:rPr>
-          <w:rFonts w:ascii="Times New Roman" w:hAnsi="Times New Roman" w:cs="Times New Roman"/>
-          <w:sz w:val="24"/>
-          <w:szCs w:val="24"/>
-          <w:lang w:val="en-US"/>
-        </w:rPr>
-        <w:t>udTotalLength</w:t>
-      </w:r>
-      <w:proofErr w:type="spellEnd"/>
-      <w:r>
-        <w:rPr>
-          <w:rFonts w:ascii="Times New Roman" w:hAnsi="Times New Roman" w:cs="Times New Roman"/>
-          <w:sz w:val="24"/>
-          <w:szCs w:val="24"/>
-          <w:lang w:val="en-US"/>
-        </w:rPr>
-        <w:t xml:space="preserve"> = 3058, </w:t>
-      </w:r>
-      <w:proofErr w:type="spellStart"/>
-      <w:r>
-        <w:rPr>
-          <w:rFonts w:ascii="Times New Roman" w:hAnsi="Times New Roman" w:cs="Times New Roman"/>
-          <w:sz w:val="24"/>
-          <w:szCs w:val="24"/>
-          <w:lang w:val="en-US"/>
-        </w:rPr>
-        <w:t>udSamesLength</w:t>
-      </w:r>
-      <w:proofErr w:type="spellEnd"/>
-      <w:r>
-        <w:rPr>
-          <w:rFonts w:ascii="Times New Roman" w:hAnsi="Times New Roman" w:cs="Times New Roman"/>
-          <w:sz w:val="24"/>
-          <w:szCs w:val="24"/>
-          <w:lang w:val="en-US"/>
-        </w:rPr>
-        <w:t xml:space="preserve"> = 1364, </w:t>
-      </w:r>
-      <w:proofErr w:type="spellStart"/>
-      <w:r>
-        <w:rPr>
-          <w:rFonts w:ascii="Times New Roman" w:hAnsi="Times New Roman" w:cs="Times New Roman"/>
-          <w:sz w:val="24"/>
-          <w:szCs w:val="24"/>
-          <w:lang w:val="en-US"/>
-        </w:rPr>
-        <w:t>udPerfectMatch</w:t>
-      </w:r>
-      <w:proofErr w:type="spellEnd"/>
-      <w:r>
-        <w:rPr>
-          <w:rFonts w:ascii="Times New Roman" w:hAnsi="Times New Roman" w:cs="Times New Roman"/>
-          <w:sz w:val="24"/>
-          <w:szCs w:val="24"/>
-          <w:lang w:val="en-US"/>
-        </w:rPr>
-        <w:t xml:space="preserve"> = 48}</w:t>
+      <w:r>
+        <w:rPr>
+          <w:rFonts w:ascii="Times New Roman" w:hAnsi="Times New Roman" w:cs="Times New Roman"/>
+          <w:sz w:val="24"/>
+          <w:szCs w:val="24"/>
+          <w:lang w:val="en-US"/>
+        </w:rPr>
+        <w:t>UDScore {udScore = 0.4830695754248489, udMatching = 384, udTotalLength = 3058, udSamesLength = 1364, udPerfectMatch = 48}</w:t>
       </w:r>
     </w:p>
     <w:p>
@@ -5688,125 +3710,14 @@
         </w:rPr>
         <w:t xml:space="preserve"> </w:t>
       </w:r>
-      <w:proofErr w:type="spellStart"/>
-      <w:r>
-        <w:rPr>
-          <w:rFonts w:ascii="Times New Roman" w:hAnsi="Times New Roman" w:cs="Times New Roman"/>
-          <w:sz w:val="24"/>
-          <w:szCs w:val="24"/>
-          <w:lang w:val="en-US"/>
-        </w:rPr>
-        <w:t>UDScore</w:t>
-      </w:r>
-      <w:proofErr w:type="spellEnd"/>
-      <w:r>
-        <w:rPr>
-          <w:rFonts w:ascii="Times New Roman" w:hAnsi="Times New Roman" w:cs="Times New Roman"/>
-          <w:sz w:val="24"/>
-          <w:szCs w:val="24"/>
-          <w:lang w:val="en-US"/>
-        </w:rPr>
-        <w:t xml:space="preserve"> {</w:t>
-      </w:r>
-      <w:proofErr w:type="spellStart"/>
-      <w:r>
-        <w:rPr>
-          <w:rFonts w:ascii="Times New Roman" w:hAnsi="Times New Roman" w:cs="Times New Roman"/>
-          <w:sz w:val="24"/>
-          <w:szCs w:val="24"/>
-          <w:lang w:val="en-US"/>
-        </w:rPr>
-        <w:t>udScore</w:t>
-      </w:r>
-      <w:proofErr w:type="spellEnd"/>
-      <w:r>
-        <w:rPr>
-          <w:rFonts w:ascii="Times New Roman" w:hAnsi="Times New Roman" w:cs="Times New Roman"/>
-          <w:sz w:val="24"/>
-          <w:szCs w:val="24"/>
-          <w:lang w:val="en-US"/>
-        </w:rPr>
-        <w:t xml:space="preserve"> = 0.35819580605629137, </w:t>
-      </w:r>
-      <w:proofErr w:type="spellStart"/>
-      <w:r>
-        <w:rPr>
-          <w:rFonts w:ascii="Times New Roman" w:hAnsi="Times New Roman" w:cs="Times New Roman"/>
-          <w:sz w:val="24"/>
-          <w:szCs w:val="24"/>
-          <w:lang w:val="en-US"/>
-        </w:rPr>
-        <w:t>udMatching</w:t>
-      </w:r>
-      <w:proofErr w:type="spellEnd"/>
-      <w:r>
-        <w:rPr>
-          <w:rFonts w:ascii="Times New Roman" w:hAnsi="Times New Roman" w:cs="Times New Roman"/>
-          <w:sz w:val="24"/>
-          <w:szCs w:val="24"/>
-          <w:lang w:val="en-US"/>
-        </w:rPr>
-        <w:t xml:space="preserve"> = 2215, </w:t>
-      </w:r>
-      <w:proofErr w:type="spellStart"/>
-      <w:r>
-        <w:rPr>
-          <w:rFonts w:ascii="Times New Roman" w:hAnsi="Times New Roman" w:cs="Times New Roman"/>
-          <w:sz w:val="24"/>
-          <w:szCs w:val="24"/>
-          <w:lang w:val="en-US"/>
-        </w:rPr>
-        <w:t>udTotalLength</w:t>
-      </w:r>
-      <w:proofErr w:type="spellEnd"/>
-      <w:r>
-        <w:rPr>
-          <w:rFonts w:ascii="Times New Roman" w:hAnsi="Times New Roman" w:cs="Times New Roman"/>
-          <w:sz w:val="24"/>
-          <w:szCs w:val="24"/>
-          <w:lang w:val="en-US"/>
-        </w:rPr>
-        <w:t xml:space="preserve"> = 33867, </w:t>
-      </w:r>
-      <w:proofErr w:type="spellStart"/>
-      <w:r>
-        <w:rPr>
-          <w:rFonts w:ascii="Times New Roman" w:hAnsi="Times New Roman" w:cs="Times New Roman"/>
-          <w:sz w:val="24"/>
-          <w:szCs w:val="24"/>
-          <w:lang w:val="en-US"/>
-        </w:rPr>
-        <w:t>udSamesLength</w:t>
-      </w:r>
-      <w:proofErr w:type="spellEnd"/>
-      <w:r>
-        <w:rPr>
-          <w:rFonts w:ascii="Times New Roman" w:hAnsi="Times New Roman" w:cs="Times New Roman"/>
-          <w:sz w:val="24"/>
-          <w:szCs w:val="24"/>
-          <w:lang w:val="en-US"/>
-        </w:rPr>
-        <w:t xml:space="preserve"> = 10598, </w:t>
-      </w:r>
-      <w:proofErr w:type="spellStart"/>
-      <w:r>
-        <w:rPr>
-          <w:rFonts w:ascii="Times New Roman" w:hAnsi="Times New Roman" w:cs="Times New Roman"/>
-          <w:sz w:val="24"/>
-          <w:szCs w:val="24"/>
-          <w:lang w:val="en-US"/>
-        </w:rPr>
-        <w:t>udPerfectMatch</w:t>
-      </w:r>
-      <w:proofErr w:type="spellEnd"/>
-      <w:r>
-        <w:rPr>
-          <w:rFonts w:ascii="Times New Roman" w:hAnsi="Times New Roman" w:cs="Times New Roman"/>
-          <w:sz w:val="24"/>
-          <w:szCs w:val="24"/>
-          <w:lang w:val="en-US"/>
-        </w:rPr>
-        <w:t xml:space="preserve"> = 77}</w:t>
+      <w:r>
+        <w:rPr>
+          <w:rFonts w:ascii="Times New Roman" w:hAnsi="Times New Roman" w:cs="Times New Roman"/>
+          <w:sz w:val="24"/>
+          <w:szCs w:val="24"/>
+          <w:lang w:val="en-US"/>
+        </w:rPr>
+        <w:t>UDScore {udScore = 0.35819580605629137, udMatching = 2215, udTotalLength = 33867, udSamesLength = 10598, udPerfectMatch = 77}</w:t>
       </w:r>
     </w:p>
     <w:p>
@@ -6041,7 +3952,6 @@
         </w:rPr>
         <w:t xml:space="preserve">case endings, such as the instrumental or the locative). This, however, caused the score to drop by a good few percent points since, again, it could not tell an </w:t>
       </w:r>
-      <w:proofErr w:type="spellStart"/>
       <w:r>
         <w:rPr>
           <w:rFonts w:ascii="Times New Roman" w:hAnsi="Times New Roman" w:cs="Times New Roman"/>
@@ -6051,9 +3961,17 @@
           <w:szCs w:val="24"/>
           <w:lang w:val="en-US"/>
         </w:rPr>
-        <w:t>obl</w:t>
-      </w:r>
-      <w:proofErr w:type="spellEnd"/>
+        <w:t xml:space="preserve">obl </w:t>
+      </w:r>
+      <w:r>
+        <w:rPr>
+          <w:rFonts w:ascii="Times New Roman" w:hAnsi="Times New Roman" w:cs="Times New Roman"/>
+          <w:sz w:val="24"/>
+          <w:szCs w:val="24"/>
+          <w:lang w:val="en-US"/>
+        </w:rPr>
+        <w:t xml:space="preserve">from an </w:t>
+      </w:r>
       <w:r>
         <w:rPr>
           <w:rFonts w:ascii="Times New Roman" w:hAnsi="Times New Roman" w:cs="Times New Roman"/>
@@ -6063,16 +3981,34 @@
           <w:szCs w:val="24"/>
           <w:lang w:val="en-US"/>
         </w:rPr>
-        <w:t xml:space="preserve"> </w:t>
-      </w:r>
-      <w:r>
-        <w:rPr>
-          <w:rFonts w:ascii="Times New Roman" w:hAnsi="Times New Roman" w:cs="Times New Roman"/>
-          <w:sz w:val="24"/>
-          <w:szCs w:val="24"/>
-          <w:lang w:val="en-US"/>
-        </w:rPr>
-        <w:t xml:space="preserve">from an </w:t>
+        <w:t xml:space="preserve">obj, </w:t>
+      </w:r>
+      <w:r>
+        <w:rPr>
+          <w:rFonts w:ascii="Times New Roman" w:hAnsi="Times New Roman" w:cs="Times New Roman"/>
+          <w:sz w:val="24"/>
+          <w:szCs w:val="24"/>
+          <w:lang w:val="en-US"/>
+        </w:rPr>
+        <w:t xml:space="preserve">for example; this is something for which incorporating cases would have made a huge difference, but I am also not sure how the grammar would “detect” those if they are not included in the POS tags to begin with. </w:t>
+      </w:r>
+      <w:r>
+        <w:rPr>
+          <w:rFonts w:ascii="Times New Roman" w:hAnsi="Times New Roman" w:cs="Times New Roman"/>
+          <w:sz w:val="24"/>
+          <w:szCs w:val="24"/>
+          <w:lang w:val="en-US"/>
+        </w:rPr>
+        <w:t xml:space="preserve">Another small improvement I made was </w:t>
+      </w:r>
+      <w:r>
+        <w:rPr>
+          <w:rFonts w:ascii="Times New Roman" w:hAnsi="Times New Roman" w:cs="Times New Roman"/>
+          <w:sz w:val="24"/>
+          <w:szCs w:val="24"/>
+          <w:lang w:val="en-US"/>
+        </w:rPr>
+        <w:t xml:space="preserve">allowing for </w:t>
       </w:r>
       <w:r>
         <w:rPr>
@@ -6083,34 +4019,16 @@
           <w:szCs w:val="24"/>
           <w:lang w:val="en-US"/>
         </w:rPr>
-        <w:t xml:space="preserve">obj, </w:t>
-      </w:r>
-      <w:r>
-        <w:rPr>
-          <w:rFonts w:ascii="Times New Roman" w:hAnsi="Times New Roman" w:cs="Times New Roman"/>
-          <w:sz w:val="24"/>
-          <w:szCs w:val="24"/>
-          <w:lang w:val="en-US"/>
-        </w:rPr>
-        <w:t xml:space="preserve">for example; this is something for which incorporating cases would have made a huge difference, but I am also not sure how the grammar would “detect” those if they are not included in the POS tags to begin with. </w:t>
-      </w:r>
-      <w:r>
-        <w:rPr>
-          <w:rFonts w:ascii="Times New Roman" w:hAnsi="Times New Roman" w:cs="Times New Roman"/>
-          <w:sz w:val="24"/>
-          <w:szCs w:val="24"/>
-          <w:lang w:val="en-US"/>
-        </w:rPr>
-        <w:t xml:space="preserve">Another small improvement I made was </w:t>
-      </w:r>
-      <w:r>
-        <w:rPr>
-          <w:rFonts w:ascii="Times New Roman" w:hAnsi="Times New Roman" w:cs="Times New Roman"/>
-          <w:sz w:val="24"/>
-          <w:szCs w:val="24"/>
-          <w:lang w:val="en-US"/>
-        </w:rPr>
-        <w:t xml:space="preserve">allowing for </w:t>
+        <w:t xml:space="preserve">CN </w:t>
+      </w:r>
+      <w:r>
+        <w:rPr>
+          <w:rFonts w:ascii="Times New Roman" w:hAnsi="Times New Roman" w:cs="Times New Roman"/>
+          <w:sz w:val="24"/>
+          <w:szCs w:val="24"/>
+          <w:lang w:val="en-US"/>
+        </w:rPr>
+        <w:t xml:space="preserve">phrases to have the </w:t>
       </w:r>
       <w:r>
         <w:rPr>
@@ -6121,16 +4039,16 @@
           <w:szCs w:val="24"/>
           <w:lang w:val="en-US"/>
         </w:rPr>
-        <w:t xml:space="preserve">CN </w:t>
-      </w:r>
-      <w:r>
-        <w:rPr>
-          <w:rFonts w:ascii="Times New Roman" w:hAnsi="Times New Roman" w:cs="Times New Roman"/>
-          <w:sz w:val="24"/>
-          <w:szCs w:val="24"/>
-          <w:lang w:val="en-US"/>
-        </w:rPr>
-        <w:t xml:space="preserve">phrases to have the </w:t>
+        <w:t xml:space="preserve">AP </w:t>
+      </w:r>
+      <w:r>
+        <w:rPr>
+          <w:rFonts w:ascii="Times New Roman" w:hAnsi="Times New Roman" w:cs="Times New Roman"/>
+          <w:sz w:val="24"/>
+          <w:szCs w:val="24"/>
+          <w:lang w:val="en-US"/>
+        </w:rPr>
+        <w:t xml:space="preserve">come either before or after the </w:t>
       </w:r>
       <w:r>
         <w:rPr>
@@ -6141,16 +4059,25 @@
           <w:szCs w:val="24"/>
           <w:lang w:val="en-US"/>
         </w:rPr>
-        <w:t xml:space="preserve">AP </w:t>
-      </w:r>
-      <w:r>
-        <w:rPr>
-          <w:rFonts w:ascii="Times New Roman" w:hAnsi="Times New Roman" w:cs="Times New Roman"/>
-          <w:sz w:val="24"/>
-          <w:szCs w:val="24"/>
-          <w:lang w:val="en-US"/>
-        </w:rPr>
-        <w:t xml:space="preserve">come either before or after the </w:t>
+        <w:t xml:space="preserve">N, </w:t>
+      </w:r>
+      <w:r>
+        <w:rPr>
+          <w:rFonts w:ascii="Times New Roman" w:hAnsi="Times New Roman" w:cs="Times New Roman"/>
+          <w:sz w:val="24"/>
+          <w:szCs w:val="24"/>
+          <w:lang w:val="en-US"/>
+        </w:rPr>
+        <w:t xml:space="preserve">which is definitely possible in Polish. </w:t>
+      </w:r>
+      <w:r>
+        <w:rPr>
+          <w:rFonts w:ascii="Times New Roman" w:hAnsi="Times New Roman" w:cs="Times New Roman"/>
+          <w:sz w:val="24"/>
+          <w:szCs w:val="24"/>
+          <w:lang w:val="en-US"/>
+        </w:rPr>
+        <w:t xml:space="preserve">I got quite an increase by also allowing the same “free” order for </w:t>
       </w:r>
       <w:r>
         <w:rPr>
@@ -6161,25 +4088,16 @@
           <w:szCs w:val="24"/>
           <w:lang w:val="en-US"/>
         </w:rPr>
-        <w:t xml:space="preserve">N, </w:t>
-      </w:r>
-      <w:r>
-        <w:rPr>
-          <w:rFonts w:ascii="Times New Roman" w:hAnsi="Times New Roman" w:cs="Times New Roman"/>
-          <w:sz w:val="24"/>
-          <w:szCs w:val="24"/>
-          <w:lang w:val="en-US"/>
-        </w:rPr>
-        <w:t xml:space="preserve">which is definitely possible in Polish. </w:t>
-      </w:r>
-      <w:r>
-        <w:rPr>
-          <w:rFonts w:ascii="Times New Roman" w:hAnsi="Times New Roman" w:cs="Times New Roman"/>
-          <w:sz w:val="24"/>
-          <w:szCs w:val="24"/>
-          <w:lang w:val="en-US"/>
-        </w:rPr>
-        <w:t xml:space="preserve">I got quite an increase by also allowing the same “free” order for </w:t>
+        <w:t xml:space="preserve">Num </w:t>
+      </w:r>
+      <w:r>
+        <w:rPr>
+          <w:rFonts w:ascii="Times New Roman" w:hAnsi="Times New Roman" w:cs="Times New Roman"/>
+          <w:sz w:val="24"/>
+          <w:szCs w:val="24"/>
+          <w:lang w:val="en-US"/>
+        </w:rPr>
+        <w:t xml:space="preserve">and </w:t>
       </w:r>
       <w:r>
         <w:rPr>
@@ -6190,18 +4108,17 @@
           <w:szCs w:val="24"/>
           <w:lang w:val="en-US"/>
         </w:rPr>
-        <w:t xml:space="preserve">Num </w:t>
-      </w:r>
-      <w:r>
-        <w:rPr>
-          <w:rFonts w:ascii="Times New Roman" w:hAnsi="Times New Roman" w:cs="Times New Roman"/>
-          <w:sz w:val="24"/>
-          <w:szCs w:val="24"/>
-          <w:lang w:val="en-US"/>
-        </w:rPr>
-        <w:t xml:space="preserve">and </w:t>
-      </w:r>
-      <w:proofErr w:type="spellStart"/>
+        <w:t xml:space="preserve">Sym </w:t>
+      </w:r>
+      <w:r>
+        <w:rPr>
+          <w:rFonts w:ascii="Times New Roman" w:hAnsi="Times New Roman" w:cs="Times New Roman"/>
+          <w:sz w:val="24"/>
+          <w:szCs w:val="24"/>
+          <w:lang w:val="en-US"/>
+        </w:rPr>
+        <w:t xml:space="preserve">in a </w:t>
+      </w:r>
       <w:r>
         <w:rPr>
           <w:rFonts w:ascii="Times New Roman" w:hAnsi="Times New Roman" w:cs="Times New Roman"/>
@@ -6211,9 +4128,26 @@
           <w:szCs w:val="24"/>
           <w:lang w:val="en-US"/>
         </w:rPr>
-        <w:t>Sym</w:t>
-      </w:r>
-      <w:proofErr w:type="spellEnd"/>
+        <w:t xml:space="preserve">NP. </w:t>
+      </w:r>
+      <w:r>
+        <w:rPr>
+          <w:rFonts w:ascii="Times New Roman" w:hAnsi="Times New Roman" w:cs="Times New Roman"/>
+          <w:sz w:val="24"/>
+          <w:szCs w:val="24"/>
+          <w:lang w:val="en-US"/>
+        </w:rPr>
+        <w:t xml:space="preserve">I made it possible for </w:t>
+      </w:r>
+      <w:r>
+        <w:rPr>
+          <w:rFonts w:ascii="Times New Roman" w:hAnsi="Times New Roman" w:cs="Times New Roman"/>
+          <w:sz w:val="24"/>
+          <w:szCs w:val="24"/>
+          <w:lang w:val="en-US"/>
+        </w:rPr>
+        <w:t xml:space="preserve">an </w:t>
+      </w:r>
       <w:r>
         <w:rPr>
           <w:rFonts w:ascii="Times New Roman" w:hAnsi="Times New Roman" w:cs="Times New Roman"/>
@@ -6223,16 +4157,16 @@
           <w:szCs w:val="24"/>
           <w:lang w:val="en-US"/>
         </w:rPr>
-        <w:t xml:space="preserve"> </w:t>
-      </w:r>
-      <w:r>
-        <w:rPr>
-          <w:rFonts w:ascii="Times New Roman" w:hAnsi="Times New Roman" w:cs="Times New Roman"/>
-          <w:sz w:val="24"/>
-          <w:szCs w:val="24"/>
-          <w:lang w:val="en-US"/>
-        </w:rPr>
-        <w:t xml:space="preserve">in a </w:t>
+        <w:t xml:space="preserve">xcomp </w:t>
+      </w:r>
+      <w:r>
+        <w:rPr>
+          <w:rFonts w:ascii="Times New Roman" w:hAnsi="Times New Roman" w:cs="Times New Roman"/>
+          <w:sz w:val="24"/>
+          <w:szCs w:val="24"/>
+          <w:lang w:val="en-US"/>
+        </w:rPr>
+        <w:t xml:space="preserve">after a </w:t>
       </w:r>
       <w:r>
         <w:rPr>
@@ -6243,68 +4177,6 @@
           <w:szCs w:val="24"/>
           <w:lang w:val="en-US"/>
         </w:rPr>
-        <w:t xml:space="preserve">NP. </w:t>
-      </w:r>
-      <w:r>
-        <w:rPr>
-          <w:rFonts w:ascii="Times New Roman" w:hAnsi="Times New Roman" w:cs="Times New Roman"/>
-          <w:sz w:val="24"/>
-          <w:szCs w:val="24"/>
-          <w:lang w:val="en-US"/>
-        </w:rPr>
-        <w:t xml:space="preserve">I made it possible for </w:t>
-      </w:r>
-      <w:r>
-        <w:rPr>
-          <w:rFonts w:ascii="Times New Roman" w:hAnsi="Times New Roman" w:cs="Times New Roman"/>
-          <w:sz w:val="24"/>
-          <w:szCs w:val="24"/>
-          <w:lang w:val="en-US"/>
-        </w:rPr>
-        <w:t xml:space="preserve">an </w:t>
-      </w:r>
-      <w:proofErr w:type="spellStart"/>
-      <w:r>
-        <w:rPr>
-          <w:rFonts w:ascii="Times New Roman" w:hAnsi="Times New Roman" w:cs="Times New Roman"/>
-          <w:i/>
-          <w:iCs/>
-          <w:sz w:val="24"/>
-          <w:szCs w:val="24"/>
-          <w:lang w:val="en-US"/>
-        </w:rPr>
-        <w:t>xcomp</w:t>
-      </w:r>
-      <w:proofErr w:type="spellEnd"/>
-      <w:r>
-        <w:rPr>
-          <w:rFonts w:ascii="Times New Roman" w:hAnsi="Times New Roman" w:cs="Times New Roman"/>
-          <w:i/>
-          <w:iCs/>
-          <w:sz w:val="24"/>
-          <w:szCs w:val="24"/>
-          <w:lang w:val="en-US"/>
-        </w:rPr>
-        <w:t xml:space="preserve"> </w:t>
-      </w:r>
-      <w:r>
-        <w:rPr>
-          <w:rFonts w:ascii="Times New Roman" w:hAnsi="Times New Roman" w:cs="Times New Roman"/>
-          <w:sz w:val="24"/>
-          <w:szCs w:val="24"/>
-          <w:lang w:val="en-US"/>
-        </w:rPr>
-        <w:t xml:space="preserve">after a </w:t>
-      </w:r>
-      <w:r>
-        <w:rPr>
-          <w:rFonts w:ascii="Times New Roman" w:hAnsi="Times New Roman" w:cs="Times New Roman"/>
-          <w:i/>
-          <w:iCs/>
-          <w:sz w:val="24"/>
-          <w:szCs w:val="24"/>
-          <w:lang w:val="en-US"/>
-        </w:rPr>
         <w:t xml:space="preserve">VV </w:t>
       </w:r>
       <w:r>
@@ -6323,7 +4195,7 @@
           <w:szCs w:val="24"/>
           <w:lang w:val="en-US"/>
         </w:rPr>
-        <w:t xml:space="preserve">At this point I think I have reached the upper bound of what I can alter without having explicit case markings (which I aim to ask about in class or lab). </w:t>
+        <w:t xml:space="preserve">At this point I think I have reached the upper bound of what I can alter without having explicit case markings. </w:t>
       </w:r>
       <w:r>
         <w:rPr>
@@ -6396,125 +4268,14 @@
         </w:rPr>
         <w:t xml:space="preserve">: </w:t>
       </w:r>
-      <w:proofErr w:type="spellStart"/>
-      <w:r>
-        <w:rPr>
-          <w:rFonts w:ascii="Times New Roman" w:hAnsi="Times New Roman" w:cs="Times New Roman"/>
-          <w:sz w:val="24"/>
-          <w:szCs w:val="24"/>
-          <w:lang w:val="en-US"/>
-        </w:rPr>
-        <w:t>UDScore</w:t>
-      </w:r>
-      <w:proofErr w:type="spellEnd"/>
-      <w:r>
-        <w:rPr>
-          <w:rFonts w:ascii="Times New Roman" w:hAnsi="Times New Roman" w:cs="Times New Roman"/>
-          <w:sz w:val="24"/>
-          <w:szCs w:val="24"/>
-          <w:lang w:val="en-US"/>
-        </w:rPr>
-        <w:t xml:space="preserve"> {</w:t>
-      </w:r>
-      <w:proofErr w:type="spellStart"/>
-      <w:r>
-        <w:rPr>
-          <w:rFonts w:ascii="Times New Roman" w:hAnsi="Times New Roman" w:cs="Times New Roman"/>
-          <w:sz w:val="24"/>
-          <w:szCs w:val="24"/>
-          <w:lang w:val="en-US"/>
-        </w:rPr>
-        <w:t>udScore</w:t>
-      </w:r>
-      <w:proofErr w:type="spellEnd"/>
-      <w:r>
-        <w:rPr>
-          <w:rFonts w:ascii="Times New Roman" w:hAnsi="Times New Roman" w:cs="Times New Roman"/>
-          <w:sz w:val="24"/>
-          <w:szCs w:val="24"/>
-          <w:lang w:val="en-US"/>
-        </w:rPr>
-        <w:t xml:space="preserve"> = 0.33056011579050615, </w:t>
-      </w:r>
-      <w:proofErr w:type="spellStart"/>
-      <w:r>
-        <w:rPr>
-          <w:rFonts w:ascii="Times New Roman" w:hAnsi="Times New Roman" w:cs="Times New Roman"/>
-          <w:sz w:val="24"/>
-          <w:szCs w:val="24"/>
-          <w:lang w:val="en-US"/>
-        </w:rPr>
-        <w:t>udMatching</w:t>
-      </w:r>
-      <w:proofErr w:type="spellEnd"/>
-      <w:r>
-        <w:rPr>
-          <w:rFonts w:ascii="Times New Roman" w:hAnsi="Times New Roman" w:cs="Times New Roman"/>
-          <w:sz w:val="24"/>
-          <w:szCs w:val="24"/>
-          <w:lang w:val="en-US"/>
-        </w:rPr>
-        <w:t xml:space="preserve"> = 1000, </w:t>
-      </w:r>
-      <w:proofErr w:type="spellStart"/>
-      <w:r>
-        <w:rPr>
-          <w:rFonts w:ascii="Times New Roman" w:hAnsi="Times New Roman" w:cs="Times New Roman"/>
-          <w:sz w:val="24"/>
-          <w:szCs w:val="24"/>
-          <w:lang w:val="en-US"/>
-        </w:rPr>
-        <w:t>udTotalLength</w:t>
-      </w:r>
-      <w:proofErr w:type="spellEnd"/>
-      <w:r>
-        <w:rPr>
-          <w:rFonts w:ascii="Times New Roman" w:hAnsi="Times New Roman" w:cs="Times New Roman"/>
-          <w:sz w:val="24"/>
-          <w:szCs w:val="24"/>
-          <w:lang w:val="en-US"/>
-        </w:rPr>
-        <w:t xml:space="preserve"> = 18438, </w:t>
-      </w:r>
-      <w:proofErr w:type="spellStart"/>
-      <w:r>
-        <w:rPr>
-          <w:rFonts w:ascii="Times New Roman" w:hAnsi="Times New Roman" w:cs="Times New Roman"/>
-          <w:sz w:val="24"/>
-          <w:szCs w:val="24"/>
-          <w:lang w:val="en-US"/>
-        </w:rPr>
-        <w:t>udSamesLength</w:t>
-      </w:r>
-      <w:proofErr w:type="spellEnd"/>
-      <w:r>
-        <w:rPr>
-          <w:rFonts w:ascii="Times New Roman" w:hAnsi="Times New Roman" w:cs="Times New Roman"/>
-          <w:sz w:val="24"/>
-          <w:szCs w:val="24"/>
-          <w:lang w:val="en-US"/>
-        </w:rPr>
-        <w:t xml:space="preserve"> = 5868, </w:t>
-      </w:r>
-      <w:proofErr w:type="spellStart"/>
-      <w:r>
-        <w:rPr>
-          <w:rFonts w:ascii="Times New Roman" w:hAnsi="Times New Roman" w:cs="Times New Roman"/>
-          <w:sz w:val="24"/>
-          <w:szCs w:val="24"/>
-          <w:lang w:val="en-US"/>
-        </w:rPr>
-        <w:t>udPerfectMatch</w:t>
-      </w:r>
-      <w:proofErr w:type="spellEnd"/>
-      <w:r>
-        <w:rPr>
-          <w:rFonts w:ascii="Times New Roman" w:hAnsi="Times New Roman" w:cs="Times New Roman"/>
-          <w:sz w:val="24"/>
-          <w:szCs w:val="24"/>
-          <w:lang w:val="en-US"/>
-        </w:rPr>
-        <w:t xml:space="preserve"> = 7}</w:t>
+      <w:r>
+        <w:rPr>
+          <w:rFonts w:ascii="Times New Roman" w:hAnsi="Times New Roman" w:cs="Times New Roman"/>
+          <w:sz w:val="24"/>
+          <w:szCs w:val="24"/>
+          <w:lang w:val="en-US"/>
+        </w:rPr>
+        <w:t>UDScore {udScore = 0.33056011579050615, udMatching = 1000, udTotalLength = 18438, udSamesLength = 5868, udPerfectMatch = 7}</w:t>
       </w:r>
     </w:p>
     <w:p>
@@ -6542,125 +4303,14 @@
         </w:rPr>
         <w:t xml:space="preserve">For the LFG: </w:t>
       </w:r>
-      <w:proofErr w:type="spellStart"/>
-      <w:r>
-        <w:rPr>
-          <w:rFonts w:ascii="Times New Roman" w:hAnsi="Times New Roman" w:cs="Times New Roman"/>
-          <w:sz w:val="24"/>
-          <w:szCs w:val="24"/>
-          <w:lang w:val="en-US"/>
-        </w:rPr>
-        <w:t>UDScore</w:t>
-      </w:r>
-      <w:proofErr w:type="spellEnd"/>
-      <w:r>
-        <w:rPr>
-          <w:rFonts w:ascii="Times New Roman" w:hAnsi="Times New Roman" w:cs="Times New Roman"/>
-          <w:sz w:val="24"/>
-          <w:szCs w:val="24"/>
-          <w:lang w:val="en-US"/>
-        </w:rPr>
-        <w:t xml:space="preserve"> {</w:t>
-      </w:r>
-      <w:proofErr w:type="spellStart"/>
-      <w:r>
-        <w:rPr>
-          <w:rFonts w:ascii="Times New Roman" w:hAnsi="Times New Roman" w:cs="Times New Roman"/>
-          <w:sz w:val="24"/>
-          <w:szCs w:val="24"/>
-          <w:lang w:val="en-US"/>
-        </w:rPr>
-        <w:t>udScore</w:t>
-      </w:r>
-      <w:proofErr w:type="spellEnd"/>
-      <w:r>
-        <w:rPr>
-          <w:rFonts w:ascii="Times New Roman" w:hAnsi="Times New Roman" w:cs="Times New Roman"/>
-          <w:sz w:val="24"/>
-          <w:szCs w:val="24"/>
-          <w:lang w:val="en-US"/>
-        </w:rPr>
-        <w:t xml:space="preserve"> = 0.5493675688486042, </w:t>
-      </w:r>
-      <w:proofErr w:type="spellStart"/>
-      <w:r>
-        <w:rPr>
-          <w:rFonts w:ascii="Times New Roman" w:hAnsi="Times New Roman" w:cs="Times New Roman"/>
-          <w:sz w:val="24"/>
-          <w:szCs w:val="24"/>
-          <w:lang w:val="en-US"/>
-        </w:rPr>
-        <w:t>udMatching</w:t>
-      </w:r>
-      <w:proofErr w:type="spellEnd"/>
-      <w:r>
-        <w:rPr>
-          <w:rFonts w:ascii="Times New Roman" w:hAnsi="Times New Roman" w:cs="Times New Roman"/>
-          <w:sz w:val="24"/>
-          <w:szCs w:val="24"/>
-          <w:lang w:val="en-US"/>
-        </w:rPr>
-        <w:t xml:space="preserve"> = 384, </w:t>
-      </w:r>
-      <w:proofErr w:type="spellStart"/>
-      <w:r>
-        <w:rPr>
-          <w:rFonts w:ascii="Times New Roman" w:hAnsi="Times New Roman" w:cs="Times New Roman"/>
-          <w:sz w:val="24"/>
-          <w:szCs w:val="24"/>
-          <w:lang w:val="en-US"/>
-        </w:rPr>
-        <w:t>udTotalLength</w:t>
-      </w:r>
-      <w:proofErr w:type="spellEnd"/>
-      <w:r>
-        <w:rPr>
-          <w:rFonts w:ascii="Times New Roman" w:hAnsi="Times New Roman" w:cs="Times New Roman"/>
-          <w:sz w:val="24"/>
-          <w:szCs w:val="24"/>
-          <w:lang w:val="en-US"/>
-        </w:rPr>
-        <w:t xml:space="preserve"> = 3058, </w:t>
-      </w:r>
-      <w:proofErr w:type="spellStart"/>
-      <w:r>
-        <w:rPr>
-          <w:rFonts w:ascii="Times New Roman" w:hAnsi="Times New Roman" w:cs="Times New Roman"/>
-          <w:sz w:val="24"/>
-          <w:szCs w:val="24"/>
-          <w:lang w:val="en-US"/>
-        </w:rPr>
-        <w:t>udSamesLength</w:t>
-      </w:r>
-      <w:proofErr w:type="spellEnd"/>
-      <w:r>
-        <w:rPr>
-          <w:rFonts w:ascii="Times New Roman" w:hAnsi="Times New Roman" w:cs="Times New Roman"/>
-          <w:sz w:val="24"/>
-          <w:szCs w:val="24"/>
-          <w:lang w:val="en-US"/>
-        </w:rPr>
-        <w:t xml:space="preserve"> = 1572, </w:t>
-      </w:r>
-      <w:proofErr w:type="spellStart"/>
-      <w:r>
-        <w:rPr>
-          <w:rFonts w:ascii="Times New Roman" w:hAnsi="Times New Roman" w:cs="Times New Roman"/>
-          <w:sz w:val="24"/>
-          <w:szCs w:val="24"/>
-          <w:lang w:val="en-US"/>
-        </w:rPr>
-        <w:t>udPerfectMatch</w:t>
-      </w:r>
-      <w:proofErr w:type="spellEnd"/>
-      <w:r>
-        <w:rPr>
-          <w:rFonts w:ascii="Times New Roman" w:hAnsi="Times New Roman" w:cs="Times New Roman"/>
-          <w:sz w:val="24"/>
-          <w:szCs w:val="24"/>
-          <w:lang w:val="en-US"/>
-        </w:rPr>
-        <w:t xml:space="preserve"> = 45}</w:t>
+      <w:r>
+        <w:rPr>
+          <w:rFonts w:ascii="Times New Roman" w:hAnsi="Times New Roman" w:cs="Times New Roman"/>
+          <w:sz w:val="24"/>
+          <w:szCs w:val="24"/>
+          <w:lang w:val="en-US"/>
+        </w:rPr>
+        <w:t>UDScore {udScore = 0.5493675688486042, udMatching = 384, udTotalLength = 3058, udSamesLength = 1572, udPerfectMatch = 45}</w:t>
       </w:r>
     </w:p>
     <w:p>
@@ -6688,125 +4338,14 @@
         </w:rPr>
         <w:t xml:space="preserve">For the PDB: </w:t>
       </w:r>
-      <w:proofErr w:type="spellStart"/>
-      <w:r>
-        <w:rPr>
-          <w:rFonts w:ascii="Times New Roman" w:hAnsi="Times New Roman" w:cs="Times New Roman"/>
-          <w:sz w:val="24"/>
-          <w:szCs w:val="24"/>
-          <w:lang w:val="en-US"/>
-        </w:rPr>
-        <w:t>UDScore</w:t>
-      </w:r>
-      <w:proofErr w:type="spellEnd"/>
-      <w:r>
-        <w:rPr>
-          <w:rFonts w:ascii="Times New Roman" w:hAnsi="Times New Roman" w:cs="Times New Roman"/>
-          <w:sz w:val="24"/>
-          <w:szCs w:val="24"/>
-          <w:lang w:val="en-US"/>
-        </w:rPr>
-        <w:t xml:space="preserve"> {</w:t>
-      </w:r>
-      <w:proofErr w:type="spellStart"/>
-      <w:r>
-        <w:rPr>
-          <w:rFonts w:ascii="Times New Roman" w:hAnsi="Times New Roman" w:cs="Times New Roman"/>
-          <w:sz w:val="24"/>
-          <w:szCs w:val="24"/>
-          <w:lang w:val="en-US"/>
-        </w:rPr>
-        <w:t>udScore</w:t>
-      </w:r>
-      <w:proofErr w:type="spellEnd"/>
-      <w:r>
-        <w:rPr>
-          <w:rFonts w:ascii="Times New Roman" w:hAnsi="Times New Roman" w:cs="Times New Roman"/>
-          <w:sz w:val="24"/>
-          <w:szCs w:val="24"/>
-          <w:lang w:val="en-US"/>
-        </w:rPr>
-        <w:t xml:space="preserve"> = 0.3760957633461008, </w:t>
-      </w:r>
-      <w:proofErr w:type="spellStart"/>
-      <w:r>
-        <w:rPr>
-          <w:rFonts w:ascii="Times New Roman" w:hAnsi="Times New Roman" w:cs="Times New Roman"/>
-          <w:sz w:val="24"/>
-          <w:szCs w:val="24"/>
-          <w:lang w:val="en-US"/>
-        </w:rPr>
-        <w:t>udMatching</w:t>
-      </w:r>
-      <w:proofErr w:type="spellEnd"/>
-      <w:r>
-        <w:rPr>
-          <w:rFonts w:ascii="Times New Roman" w:hAnsi="Times New Roman" w:cs="Times New Roman"/>
-          <w:sz w:val="24"/>
-          <w:szCs w:val="24"/>
-          <w:lang w:val="en-US"/>
-        </w:rPr>
-        <w:t xml:space="preserve"> = 2215, </w:t>
-      </w:r>
-      <w:proofErr w:type="spellStart"/>
-      <w:r>
-        <w:rPr>
-          <w:rFonts w:ascii="Times New Roman" w:hAnsi="Times New Roman" w:cs="Times New Roman"/>
-          <w:sz w:val="24"/>
-          <w:szCs w:val="24"/>
-          <w:lang w:val="en-US"/>
-        </w:rPr>
-        <w:t>udTotalLength</w:t>
-      </w:r>
-      <w:proofErr w:type="spellEnd"/>
-      <w:r>
-        <w:rPr>
-          <w:rFonts w:ascii="Times New Roman" w:hAnsi="Times New Roman" w:cs="Times New Roman"/>
-          <w:sz w:val="24"/>
-          <w:szCs w:val="24"/>
-          <w:lang w:val="en-US"/>
-        </w:rPr>
-        <w:t xml:space="preserve"> = 33867, </w:t>
-      </w:r>
-      <w:proofErr w:type="spellStart"/>
-      <w:r>
-        <w:rPr>
-          <w:rFonts w:ascii="Times New Roman" w:hAnsi="Times New Roman" w:cs="Times New Roman"/>
-          <w:sz w:val="24"/>
-          <w:szCs w:val="24"/>
-          <w:lang w:val="en-US"/>
-        </w:rPr>
-        <w:t>udSamesLength</w:t>
-      </w:r>
-      <w:proofErr w:type="spellEnd"/>
-      <w:r>
-        <w:rPr>
-          <w:rFonts w:ascii="Times New Roman" w:hAnsi="Times New Roman" w:cs="Times New Roman"/>
-          <w:sz w:val="24"/>
-          <w:szCs w:val="24"/>
-          <w:lang w:val="en-US"/>
-        </w:rPr>
-        <w:t xml:space="preserve"> = 11058, </w:t>
-      </w:r>
-      <w:proofErr w:type="spellStart"/>
-      <w:r>
-        <w:rPr>
-          <w:rFonts w:ascii="Times New Roman" w:hAnsi="Times New Roman" w:cs="Times New Roman"/>
-          <w:sz w:val="24"/>
-          <w:szCs w:val="24"/>
-          <w:lang w:val="en-US"/>
-        </w:rPr>
-        <w:t>udPerfectMatch</w:t>
-      </w:r>
-      <w:proofErr w:type="spellEnd"/>
-      <w:r>
-        <w:rPr>
-          <w:rFonts w:ascii="Times New Roman" w:hAnsi="Times New Roman" w:cs="Times New Roman"/>
-          <w:sz w:val="24"/>
-          <w:szCs w:val="24"/>
-          <w:lang w:val="en-US"/>
-        </w:rPr>
-        <w:t xml:space="preserve"> = 75}</w:t>
+      <w:r>
+        <w:rPr>
+          <w:rFonts w:ascii="Times New Roman" w:hAnsi="Times New Roman" w:cs="Times New Roman"/>
+          <w:sz w:val="24"/>
+          <w:szCs w:val="24"/>
+          <w:lang w:val="en-US"/>
+        </w:rPr>
+        <w:t>UDScore {udScore = 0.3760957633461008, udMatching = 2215, udTotalLength = 33867, udSamesLength = 11058, udPerfectMatch = 75}</w:t>
       </w:r>
       <w:r>
         <w:rPr>
@@ -6854,34 +4393,34 @@
           <w:szCs w:val="24"/>
           <w:lang w:val="en-US"/>
         </w:rPr>
-        <w:t>regular word order. I hope that not reaching 60% score in this task was okay, and</w:t>
-      </w:r>
-      <w:r>
-        <w:rPr>
-          <w:rFonts w:ascii="Times New Roman" w:hAnsi="Times New Roman" w:cs="Times New Roman"/>
-          <w:sz w:val="24"/>
-          <w:szCs w:val="24"/>
-          <w:lang w:val="en-US"/>
-        </w:rPr>
-        <w:t xml:space="preserve"> if it is not,</w:t>
-      </w:r>
-      <w:r>
-        <w:rPr>
-          <w:rFonts w:ascii="Times New Roman" w:hAnsi="Times New Roman" w:cs="Times New Roman"/>
-          <w:sz w:val="24"/>
-          <w:szCs w:val="24"/>
-          <w:lang w:val="en-US"/>
-        </w:rPr>
-        <w:t xml:space="preserve"> I can try to attempt it with Swedish as the language of choice instead</w:t>
-      </w:r>
-      <w:r>
-        <w:rPr>
-          <w:rFonts w:ascii="Times New Roman" w:hAnsi="Times New Roman" w:cs="Times New Roman"/>
-          <w:sz w:val="24"/>
-          <w:szCs w:val="24"/>
-          <w:lang w:val="en-US"/>
-        </w:rPr>
-        <w:t xml:space="preserve">, as I am not unfamiliar with it and it lends itself better to this kind of grammar, I would say. </w:t>
+        <w:t>regular word order. I hope that not reaching 60% score in this task was okay</w:t>
+      </w:r>
+      <w:r>
+        <w:rPr>
+          <w:rFonts w:ascii="Times New Roman" w:hAnsi="Times New Roman" w:cs="Times New Roman"/>
+          <w:sz w:val="24"/>
+          <w:szCs w:val="24"/>
+          <w:lang w:val="en-US"/>
+        </w:rPr>
+        <w:t>. I have talked with Aarne and he admitted that it is indeed difficult to represent non-analytic languages in this format</w:t>
+      </w:r>
+      <w:r>
+        <w:rPr>
+          <w:rFonts w:ascii="Times New Roman" w:hAnsi="Times New Roman" w:cs="Times New Roman"/>
+          <w:sz w:val="24"/>
+          <w:szCs w:val="24"/>
+          <w:lang w:val="en-US"/>
+        </w:rPr>
+        <w:t>, so the performance is somewhat justified.</w:t>
+      </w:r>
+      <w:r>
+        <w:rPr>
+          <w:rFonts w:ascii="Times New Roman" w:hAnsi="Times New Roman" w:cs="Times New Roman"/>
+          <w:sz w:val="24"/>
+          <w:szCs w:val="24"/>
+          <w:lang w:val="en-US"/>
+        </w:rPr>
+        <w:t xml:space="preserve"> </w:t>
       </w:r>
       <w:r>
         <w:rPr>

</xml_diff>